<commit_message>
Updates on graduation project summary van Nico, Frank en Toine
</commit_message>
<xml_diff>
--- a/Graduation project V2.docx
+++ b/Graduation project V2.docx
@@ -1,6 +1,6 @@
 
 <file path=word/document.xml><?xml version="1.0" encoding="utf-8"?>
-<w:document xmlns:wpc="http://schemas.microsoft.com/office/word/2010/wordprocessingCanvas" xmlns:cx="http://schemas.microsoft.com/office/drawing/2014/chartex" xmlns:cx1="http://schemas.microsoft.com/office/drawing/2015/9/8/chartex" xmlns:cx2="http://schemas.microsoft.com/office/drawing/2015/10/21/chartex" xmlns:cx3="http://schemas.microsoft.com/office/drawing/2016/5/9/chartex" xmlns:cx4="http://schemas.microsoft.com/office/drawing/2016/5/10/chartex" xmlns:cx5="http://schemas.microsoft.com/office/drawing/2016/5/11/chartex" xmlns:cx6="http://schemas.microsoft.com/office/drawing/2016/5/12/chartex" xmlns:cx7="http://schemas.microsoft.com/office/drawing/2016/5/13/chartex" xmlns:cx8="http://schemas.microsoft.com/office/drawing/2016/5/14/chartex" xmlns:mc="http://schemas.openxmlformats.org/markup-compatibility/2006" xmlns:aink="http://schemas.microsoft.com/office/drawing/2016/ink" xmlns:am3d="http://schemas.microsoft.com/office/drawing/2017/model3d" xmlns:o="urn:schemas-microsoft-com:office:office" xmlns:r="http://schemas.openxmlformats.org/officeDocument/2006/relationships" xmlns:m="http://schemas.openxmlformats.org/officeDocument/2006/math" xmlns:v="urn:schemas-microsoft-com:vml" xmlns:wp14="http://schemas.microsoft.com/office/word/2010/wordprocessingDrawing" xmlns:wp="http://schemas.openxmlformats.org/drawingml/2006/wordprocessingDrawing" xmlns:w10="urn:schemas-microsoft-com:office:word" xmlns:w="http://schemas.openxmlformats.org/wordprocessingml/2006/main" xmlns:w14="http://schemas.microsoft.com/office/word/2010/wordml" xmlns:w15="http://schemas.microsoft.com/office/word/2012/wordml" xmlns:w16cid="http://schemas.microsoft.com/office/word/2016/wordml/cid" xmlns:w16se="http://schemas.microsoft.com/office/word/2015/wordml/symex" xmlns:wpg="http://schemas.microsoft.com/office/word/2010/wordprocessingGroup" xmlns:wpi="http://schemas.microsoft.com/office/word/2010/wordprocessingInk" xmlns:wne="http://schemas.microsoft.com/office/word/2006/wordml" xmlns:wps="http://schemas.microsoft.com/office/word/2010/wordprocessingShape" mc:Ignorable="w14 w15 w16se w16cid wp14">
+<w:document xmlns:wpc="http://schemas.microsoft.com/office/word/2010/wordprocessingCanvas" xmlns:mc="http://schemas.openxmlformats.org/markup-compatibility/2006" xmlns:o="urn:schemas-microsoft-com:office:office" xmlns:r="http://schemas.openxmlformats.org/officeDocument/2006/relationships" xmlns:m="http://schemas.openxmlformats.org/officeDocument/2006/math" xmlns:v="urn:schemas-microsoft-com:vml" xmlns:wp14="http://schemas.microsoft.com/office/word/2010/wordprocessingDrawing" xmlns:wp="http://schemas.openxmlformats.org/drawingml/2006/wordprocessingDrawing" xmlns:w10="urn:schemas-microsoft-com:office:word" xmlns:w="http://schemas.openxmlformats.org/wordprocessingml/2006/main" xmlns:w14="http://schemas.microsoft.com/office/word/2010/wordml" xmlns:w15="http://schemas.microsoft.com/office/word/2012/wordml" xmlns:wpg="http://schemas.microsoft.com/office/word/2010/wordprocessingGroup" xmlns:wpi="http://schemas.microsoft.com/office/word/2010/wordprocessingInk" xmlns:wne="http://schemas.microsoft.com/office/word/2006/wordml" xmlns:wps="http://schemas.microsoft.com/office/word/2010/wordprocessingShape" mc:Ignorable="w14 w15 wp14">
   <w:body>
     <w:p>
       <w:pPr>
@@ -9,8 +9,6 @@
           <w:rFonts w:cstheme="majorHAnsi"/>
         </w:rPr>
       </w:pPr>
-      <w:bookmarkStart w:id="0" w:name="_GoBack"/>
-      <w:bookmarkEnd w:id="0"/>
       <w:r>
         <w:rPr>
           <w:rFonts w:cstheme="majorHAnsi"/>
@@ -29,15 +27,11 @@
         <w:pStyle w:val="Subtitle"/>
         <w:rPr>
           <w:rFonts w:cstheme="majorHAnsi"/>
-          <w:sz w:val="20"/>
-          <w:szCs w:val="20"/>
         </w:rPr>
       </w:pPr>
       <w:r>
         <w:rPr>
           <w:rFonts w:cstheme="majorHAnsi"/>
-          <w:sz w:val="20"/>
-          <w:szCs w:val="20"/>
         </w:rPr>
         <w:t>This document includes a short description of the graduation project for my double degree at the TU Delft. Combining both my maritime knowledge and computer science knowledge during a project at Damen Shipyards. The project is worth 60 ECTS, of which 30 ECTS is shared and 15 ECTS specifically per degree. The responsible supervisors at the TU Delft are:</w:t>
       </w:r>
@@ -160,6 +154,7 @@
           <w:rFonts w:asciiTheme="majorHAnsi" w:hAnsiTheme="majorHAnsi" w:cstheme="majorHAnsi"/>
           <w:sz w:val="24"/>
           <w:szCs w:val="24"/>
+          <w:lang w:val="fr-FR"/>
         </w:rPr>
       </w:pPr>
       <w:r>
@@ -169,6 +164,14 @@
           <w:szCs w:val="24"/>
         </w:rPr>
         <w:tab/>
+      </w:r>
+      <w:r>
+        <w:rPr>
+          <w:rFonts w:asciiTheme="majorHAnsi" w:hAnsiTheme="majorHAnsi" w:cstheme="majorHAnsi"/>
+          <w:sz w:val="24"/>
+          <w:szCs w:val="24"/>
+          <w:lang w:val="fr-FR"/>
+        </w:rPr>
         <w:t>Maritime Technology</w:t>
       </w:r>
       <w:r>
@@ -176,6 +179,7 @@
           <w:rFonts w:asciiTheme="majorHAnsi" w:hAnsiTheme="majorHAnsi" w:cstheme="majorHAnsi"/>
           <w:sz w:val="24"/>
           <w:szCs w:val="24"/>
+          <w:lang w:val="fr-FR"/>
         </w:rPr>
         <w:t xml:space="preserve"> - DPO</w:t>
       </w:r>
@@ -184,15 +188,9 @@
           <w:rFonts w:asciiTheme="majorHAnsi" w:hAnsiTheme="majorHAnsi" w:cstheme="majorHAnsi"/>
           <w:sz w:val="24"/>
           <w:szCs w:val="24"/>
+          <w:lang w:val="fr-FR"/>
         </w:rPr>
         <w:tab/>
-      </w:r>
-      <w:r>
-        <w:rPr>
-          <w:rFonts w:asciiTheme="majorHAnsi" w:hAnsiTheme="majorHAnsi" w:cstheme="majorHAnsi"/>
-          <w:sz w:val="24"/>
-          <w:szCs w:val="24"/>
-        </w:rPr>
         <w:t>Computer Science</w:t>
       </w:r>
       <w:r>
@@ -200,6 +198,7 @@
           <w:rFonts w:asciiTheme="majorHAnsi" w:hAnsiTheme="majorHAnsi" w:cstheme="majorHAnsi"/>
           <w:sz w:val="24"/>
           <w:szCs w:val="24"/>
+          <w:lang w:val="fr-FR"/>
         </w:rPr>
         <w:t xml:space="preserve"> - DST</w:t>
       </w:r>
@@ -208,6 +207,7 @@
           <w:rFonts w:asciiTheme="majorHAnsi" w:hAnsiTheme="majorHAnsi" w:cstheme="majorHAnsi"/>
           <w:sz w:val="24"/>
           <w:szCs w:val="24"/>
+          <w:lang w:val="fr-FR"/>
         </w:rPr>
         <w:tab/>
         <w:t>Damen Shipyards</w:t>
@@ -225,13 +225,15 @@
           <w:rFonts w:asciiTheme="majorHAnsi" w:hAnsiTheme="majorHAnsi" w:cstheme="majorHAnsi"/>
           <w:sz w:val="24"/>
           <w:szCs w:val="24"/>
-        </w:rPr>
-      </w:pPr>
-      <w:r>
-        <w:rPr>
-          <w:rFonts w:asciiTheme="majorHAnsi" w:hAnsiTheme="majorHAnsi" w:cstheme="majorHAnsi"/>
-          <w:sz w:val="24"/>
-          <w:szCs w:val="24"/>
+          <w:lang w:val="fr-FR"/>
+        </w:rPr>
+      </w:pPr>
+      <w:r>
+        <w:rPr>
+          <w:rFonts w:asciiTheme="majorHAnsi" w:hAnsiTheme="majorHAnsi" w:cstheme="majorHAnsi"/>
+          <w:sz w:val="24"/>
+          <w:szCs w:val="24"/>
+          <w:lang w:val="fr-FR"/>
         </w:rPr>
         <w:tab/>
         <w:t>TU Delft</w:t>
@@ -241,6 +243,7 @@
           <w:rFonts w:asciiTheme="majorHAnsi" w:hAnsiTheme="majorHAnsi" w:cstheme="majorHAnsi"/>
           <w:sz w:val="24"/>
           <w:szCs w:val="24"/>
+          <w:lang w:val="fr-FR"/>
         </w:rPr>
         <w:tab/>
         <w:t>TU Delft</w:t>
@@ -261,31 +264,25 @@
           <w:sz w:val="24"/>
           <w:szCs w:val="24"/>
         </w:rPr>
-        <w:t>Every vessel has still</w:t>
-      </w:r>
-      <w:r>
-        <w:rPr>
-          <w:rFonts w:asciiTheme="majorHAnsi" w:hAnsiTheme="majorHAnsi" w:cstheme="majorHAnsi"/>
-          <w:sz w:val="24"/>
-          <w:szCs w:val="24"/>
-        </w:rPr>
-        <w:t xml:space="preserve"> a </w:t>
-      </w:r>
-      <w:r>
-        <w:rPr>
-          <w:rFonts w:asciiTheme="majorHAnsi" w:hAnsiTheme="majorHAnsi" w:cstheme="majorHAnsi"/>
-          <w:sz w:val="24"/>
-          <w:szCs w:val="24"/>
-        </w:rPr>
-        <w:t>captain to control the vessel</w:t>
-      </w:r>
-      <w:r>
-        <w:rPr>
-          <w:rFonts w:asciiTheme="majorHAnsi" w:hAnsiTheme="majorHAnsi" w:cstheme="majorHAnsi"/>
-          <w:sz w:val="24"/>
-          <w:szCs w:val="24"/>
-        </w:rPr>
-        <w:t>, as something might go wrong.</w:t>
+        <w:t>Every vessel has still a captain to control the vessel</w:t>
+      </w:r>
+      <w:r>
+        <w:rPr>
+          <w:rFonts w:asciiTheme="majorHAnsi" w:hAnsiTheme="majorHAnsi" w:cstheme="majorHAnsi"/>
+          <w:sz w:val="24"/>
+          <w:szCs w:val="24"/>
+        </w:rPr>
+        <w:t>, certainly in case of complex manoeuvres</w:t>
+      </w:r>
+      <w:bookmarkStart w:id="0" w:name="_GoBack"/>
+      <w:bookmarkEnd w:id="0"/>
+      <w:r>
+        <w:rPr>
+          <w:rFonts w:asciiTheme="majorHAnsi" w:hAnsiTheme="majorHAnsi" w:cstheme="majorHAnsi"/>
+          <w:sz w:val="24"/>
+          <w:szCs w:val="24"/>
+        </w:rPr>
+        <w:t>.</w:t>
       </w:r>
       <w:r>
         <w:rPr>
@@ -333,23 +330,87 @@
           <w:sz w:val="24"/>
           <w:szCs w:val="24"/>
         </w:rPr>
-        <w:t>This is mostly caused by the fact that most of the time the operations of a ship are not very complex.</w:t>
-      </w:r>
-      <w:r>
-        <w:rPr>
-          <w:rFonts w:asciiTheme="majorHAnsi" w:hAnsiTheme="majorHAnsi" w:cstheme="majorHAnsi"/>
-          <w:sz w:val="24"/>
-          <w:szCs w:val="24"/>
-        </w:rPr>
-        <w:t xml:space="preserve"> In those cases no intervention is needed from the captain. However in specific situation where the risk increases attention or even intervention is desired from the captain. </w:t>
-      </w:r>
-      <w:r>
-        <w:rPr>
-          <w:rFonts w:asciiTheme="majorHAnsi" w:hAnsiTheme="majorHAnsi" w:cstheme="majorHAnsi"/>
-          <w:sz w:val="24"/>
-          <w:szCs w:val="24"/>
-        </w:rPr>
-        <w:t xml:space="preserve">To determine when this situation occurs the probability of an event leading up to a failure should be determined. This probability of the failure occurring depends on the complexity of the solution and the time till the event occurs. </w:t>
+        <w:t>M</w:t>
+      </w:r>
+      <w:r>
+        <w:rPr>
+          <w:rFonts w:asciiTheme="majorHAnsi" w:hAnsiTheme="majorHAnsi" w:cstheme="majorHAnsi"/>
+          <w:sz w:val="24"/>
+          <w:szCs w:val="24"/>
+        </w:rPr>
+        <w:t>ostly caused by the fact that most of the time the operations of a ship are not very complex.</w:t>
+      </w:r>
+      <w:r>
+        <w:rPr>
+          <w:rFonts w:asciiTheme="majorHAnsi" w:hAnsiTheme="majorHAnsi" w:cstheme="majorHAnsi"/>
+          <w:sz w:val="24"/>
+          <w:szCs w:val="24"/>
+        </w:rPr>
+        <w:t xml:space="preserve"> In those cases no intervention</w:t>
+      </w:r>
+      <w:r>
+        <w:rPr>
+          <w:rFonts w:asciiTheme="majorHAnsi" w:hAnsiTheme="majorHAnsi" w:cstheme="majorHAnsi"/>
+          <w:sz w:val="24"/>
+          <w:szCs w:val="24"/>
+        </w:rPr>
+        <w:t xml:space="preserve"> and less attention</w:t>
+      </w:r>
+      <w:r>
+        <w:rPr>
+          <w:rFonts w:asciiTheme="majorHAnsi" w:hAnsiTheme="majorHAnsi" w:cstheme="majorHAnsi"/>
+          <w:sz w:val="24"/>
+          <w:szCs w:val="24"/>
+        </w:rPr>
+        <w:t xml:space="preserve"> is needed from the captain. However in specific situation where the risk increases attention or even intervention is desired from the captain. </w:t>
+      </w:r>
+      <w:r>
+        <w:rPr>
+          <w:rFonts w:asciiTheme="majorHAnsi" w:hAnsiTheme="majorHAnsi" w:cstheme="majorHAnsi"/>
+          <w:sz w:val="24"/>
+          <w:szCs w:val="24"/>
+        </w:rPr>
+        <w:t xml:space="preserve">To determine when this situation occurs the probability of an event leading up to a failure should be </w:t>
+      </w:r>
+      <w:r>
+        <w:rPr>
+          <w:rFonts w:asciiTheme="majorHAnsi" w:hAnsiTheme="majorHAnsi" w:cstheme="majorHAnsi"/>
+          <w:sz w:val="24"/>
+          <w:szCs w:val="24"/>
+        </w:rPr>
+        <w:t xml:space="preserve">determined. This probability </w:t>
+      </w:r>
+      <w:r>
+        <w:rPr>
+          <w:rFonts w:asciiTheme="majorHAnsi" w:hAnsiTheme="majorHAnsi" w:cstheme="majorHAnsi"/>
+          <w:sz w:val="24"/>
+          <w:szCs w:val="24"/>
+        </w:rPr>
+        <w:t xml:space="preserve">depends on the </w:t>
+      </w:r>
+      <w:r>
+        <w:rPr>
+          <w:rFonts w:asciiTheme="majorHAnsi" w:hAnsiTheme="majorHAnsi" w:cstheme="majorHAnsi"/>
+          <w:sz w:val="24"/>
+          <w:szCs w:val="24"/>
+        </w:rPr>
+        <w:t xml:space="preserve">time till an event occurs and the </w:t>
+      </w:r>
+      <w:r>
+        <w:rPr>
+          <w:rFonts w:asciiTheme="majorHAnsi" w:hAnsiTheme="majorHAnsi" w:cstheme="majorHAnsi"/>
+          <w:sz w:val="24"/>
+          <w:szCs w:val="24"/>
+        </w:rPr>
+        <w:t>complexity of the solution</w:t>
+      </w:r>
+      <w:r>
+        <w:rPr>
+          <w:rFonts w:asciiTheme="majorHAnsi" w:hAnsiTheme="majorHAnsi" w:cstheme="majorHAnsi"/>
+          <w:sz w:val="24"/>
+          <w:szCs w:val="24"/>
+        </w:rPr>
+        <w:t xml:space="preserve"> which is needed to avoid an accident.</w:t>
       </w:r>
     </w:p>
     <w:p>
@@ -375,7 +436,39 @@
           <w:sz w:val="24"/>
           <w:szCs w:val="24"/>
         </w:rPr>
-        <w:t xml:space="preserve"> When there is enough time to make adaptions there is a low probability for the failure to occur. While a sudden change in the environment: another vessel, undetected rock, windgust, etc. have a bigger impact on the probability something goes wrong. </w:t>
+        <w:t xml:space="preserve"> When there is enough time to make adaptions there is a low probability for the failure to occur. While a sudden change in the environment: another vessel, undetected rock, </w:t>
+      </w:r>
+      <w:r>
+        <w:rPr>
+          <w:rFonts w:asciiTheme="majorHAnsi" w:hAnsiTheme="majorHAnsi" w:cstheme="majorHAnsi"/>
+          <w:sz w:val="24"/>
+          <w:szCs w:val="24"/>
+        </w:rPr>
+        <w:t>wind gust</w:t>
+      </w:r>
+      <w:r>
+        <w:rPr>
+          <w:rFonts w:asciiTheme="majorHAnsi" w:hAnsiTheme="majorHAnsi" w:cstheme="majorHAnsi"/>
+          <w:sz w:val="24"/>
+          <w:szCs w:val="24"/>
+        </w:rPr>
+        <w:t xml:space="preserve">, etc. have a </w:t>
+      </w:r>
+      <w:r>
+        <w:rPr>
+          <w:rFonts w:asciiTheme="majorHAnsi" w:hAnsiTheme="majorHAnsi" w:cstheme="majorHAnsi"/>
+          <w:sz w:val="24"/>
+          <w:szCs w:val="24"/>
+        </w:rPr>
+        <w:t xml:space="preserve">much </w:t>
+      </w:r>
+      <w:r>
+        <w:rPr>
+          <w:rFonts w:asciiTheme="majorHAnsi" w:hAnsiTheme="majorHAnsi" w:cstheme="majorHAnsi"/>
+          <w:sz w:val="24"/>
+          <w:szCs w:val="24"/>
+        </w:rPr>
+        <w:t xml:space="preserve">bigger impact on the probability something goes wrong. </w:t>
       </w:r>
     </w:p>
     <w:p>
@@ -409,15 +502,63 @@
           <w:sz w:val="24"/>
           <w:szCs w:val="24"/>
         </w:rPr>
-        <w:t xml:space="preserve"> is th</w:t>
-      </w:r>
-      <w:r>
-        <w:rPr>
-          <w:rFonts w:asciiTheme="majorHAnsi" w:hAnsiTheme="majorHAnsi" w:cstheme="majorHAnsi"/>
-          <w:sz w:val="24"/>
-          <w:szCs w:val="24"/>
-        </w:rPr>
-        <w:t xml:space="preserve">e complexity of the solution. This research will focus on developing a model for this complexity. An easy solution would be when not much has to change in throttle, speed and heading. </w:t>
+        <w:t xml:space="preserve"> </w:t>
+      </w:r>
+      <w:r>
+        <w:rPr>
+          <w:rFonts w:asciiTheme="majorHAnsi" w:hAnsiTheme="majorHAnsi" w:cstheme="majorHAnsi"/>
+          <w:sz w:val="24"/>
+          <w:szCs w:val="24"/>
+        </w:rPr>
+        <w:t xml:space="preserve">however </w:t>
+      </w:r>
+      <w:r>
+        <w:rPr>
+          <w:rFonts w:asciiTheme="majorHAnsi" w:hAnsiTheme="majorHAnsi" w:cstheme="majorHAnsi"/>
+          <w:sz w:val="24"/>
+          <w:szCs w:val="24"/>
+        </w:rPr>
+        <w:t>is th</w:t>
+      </w:r>
+      <w:r>
+        <w:rPr>
+          <w:rFonts w:asciiTheme="majorHAnsi" w:hAnsiTheme="majorHAnsi" w:cstheme="majorHAnsi"/>
+          <w:sz w:val="24"/>
+          <w:szCs w:val="24"/>
+        </w:rPr>
+        <w:t>e complexity of the solution. This research will focus on developing a model for this complexity. An easy solution would be when not much has to change in throttle</w:t>
+      </w:r>
+      <w:r>
+        <w:rPr>
+          <w:rFonts w:asciiTheme="majorHAnsi" w:hAnsiTheme="majorHAnsi" w:cstheme="majorHAnsi"/>
+          <w:sz w:val="24"/>
+          <w:szCs w:val="24"/>
+        </w:rPr>
+        <w:t xml:space="preserve"> setting</w:t>
+      </w:r>
+      <w:r>
+        <w:rPr>
+          <w:rFonts w:asciiTheme="majorHAnsi" w:hAnsiTheme="majorHAnsi" w:cstheme="majorHAnsi"/>
+          <w:sz w:val="24"/>
+          <w:szCs w:val="24"/>
+        </w:rPr>
+        <w:t>, speed</w:t>
+      </w:r>
+      <w:r>
+        <w:rPr>
+          <w:rFonts w:asciiTheme="majorHAnsi" w:hAnsiTheme="majorHAnsi" w:cstheme="majorHAnsi"/>
+          <w:sz w:val="24"/>
+          <w:szCs w:val="24"/>
+        </w:rPr>
+        <w:t>, rudder angle</w:t>
+      </w:r>
+      <w:r>
+        <w:rPr>
+          <w:rFonts w:asciiTheme="majorHAnsi" w:hAnsiTheme="majorHAnsi" w:cstheme="majorHAnsi"/>
+          <w:sz w:val="24"/>
+          <w:szCs w:val="24"/>
+        </w:rPr>
+        <w:t xml:space="preserve"> and heading. </w:t>
       </w:r>
       <w:r>
         <w:rPr>
@@ -433,23 +574,87 @@
           <w:sz w:val="24"/>
           <w:szCs w:val="24"/>
         </w:rPr>
-        <w:t xml:space="preserve"> complex solution would desire much changes in those variables</w:t>
-      </w:r>
-      <w:r>
-        <w:rPr>
-          <w:rFonts w:asciiTheme="majorHAnsi" w:hAnsiTheme="majorHAnsi" w:cstheme="majorHAnsi"/>
-          <w:sz w:val="24"/>
-          <w:szCs w:val="24"/>
-        </w:rPr>
-        <w:t xml:space="preserve"> while working at the capability limits of the vessel</w:t>
-      </w:r>
-      <w:r>
-        <w:rPr>
-          <w:rFonts w:asciiTheme="majorHAnsi" w:hAnsiTheme="majorHAnsi" w:cstheme="majorHAnsi"/>
-          <w:sz w:val="24"/>
-          <w:szCs w:val="24"/>
-        </w:rPr>
-        <w:t xml:space="preserve">, often leading to a higher fuel consumption. Therefore inputs to the model are </w:t>
+        <w:t xml:space="preserve"> complex solution would desire</w:t>
+      </w:r>
+      <w:r>
+        <w:rPr>
+          <w:rFonts w:asciiTheme="majorHAnsi" w:hAnsiTheme="majorHAnsi" w:cstheme="majorHAnsi"/>
+          <w:sz w:val="24"/>
+          <w:szCs w:val="24"/>
+        </w:rPr>
+        <w:t xml:space="preserve"> much changes in those variables, </w:t>
+      </w:r>
+      <w:r>
+        <w:rPr>
+          <w:rFonts w:asciiTheme="majorHAnsi" w:hAnsiTheme="majorHAnsi" w:cstheme="majorHAnsi"/>
+          <w:sz w:val="24"/>
+          <w:szCs w:val="24"/>
+        </w:rPr>
+        <w:t xml:space="preserve">certainly when the vessel </w:t>
+      </w:r>
+      <w:r>
+        <w:rPr>
+          <w:rFonts w:asciiTheme="majorHAnsi" w:hAnsiTheme="majorHAnsi" w:cstheme="majorHAnsi"/>
+          <w:sz w:val="24"/>
+          <w:szCs w:val="24"/>
+        </w:rPr>
+        <w:t>operates</w:t>
+      </w:r>
+      <w:r>
+        <w:rPr>
+          <w:rFonts w:asciiTheme="majorHAnsi" w:hAnsiTheme="majorHAnsi" w:cstheme="majorHAnsi"/>
+          <w:sz w:val="24"/>
+          <w:szCs w:val="24"/>
+        </w:rPr>
+        <w:t xml:space="preserve"> at its </w:t>
+      </w:r>
+      <w:r>
+        <w:rPr>
+          <w:rFonts w:asciiTheme="majorHAnsi" w:hAnsiTheme="majorHAnsi" w:cstheme="majorHAnsi"/>
+          <w:sz w:val="24"/>
+          <w:szCs w:val="24"/>
+        </w:rPr>
+        <w:t>capability limits</w:t>
+      </w:r>
+      <w:r>
+        <w:rPr>
+          <w:rFonts w:asciiTheme="majorHAnsi" w:hAnsiTheme="majorHAnsi" w:cstheme="majorHAnsi"/>
+          <w:sz w:val="24"/>
+          <w:szCs w:val="24"/>
+        </w:rPr>
+        <w:t>, a higher fuel consumption</w:t>
+      </w:r>
+      <w:r>
+        <w:rPr>
+          <w:rFonts w:asciiTheme="majorHAnsi" w:hAnsiTheme="majorHAnsi" w:cstheme="majorHAnsi"/>
+          <w:sz w:val="24"/>
+          <w:szCs w:val="24"/>
+        </w:rPr>
+        <w:t xml:space="preserve"> is often an indicator for this</w:t>
+      </w:r>
+      <w:r>
+        <w:rPr>
+          <w:rFonts w:asciiTheme="majorHAnsi" w:hAnsiTheme="majorHAnsi" w:cstheme="majorHAnsi"/>
+          <w:sz w:val="24"/>
+          <w:szCs w:val="24"/>
+        </w:rPr>
+        <w:t xml:space="preserve">. Therefore inputs </w:t>
+      </w:r>
+      <w:r>
+        <w:rPr>
+          <w:rFonts w:asciiTheme="majorHAnsi" w:hAnsiTheme="majorHAnsi" w:cstheme="majorHAnsi"/>
+          <w:sz w:val="24"/>
+          <w:szCs w:val="24"/>
+        </w:rPr>
+        <w:t>for</w:t>
+      </w:r>
+      <w:r>
+        <w:rPr>
+          <w:rFonts w:asciiTheme="majorHAnsi" w:hAnsiTheme="majorHAnsi" w:cstheme="majorHAnsi"/>
+          <w:sz w:val="24"/>
+          <w:szCs w:val="24"/>
+        </w:rPr>
+        <w:t xml:space="preserve"> the model are </w:t>
       </w:r>
       <w:r>
         <w:rPr>
@@ -465,7 +670,23 @@
           <w:sz w:val="24"/>
           <w:szCs w:val="24"/>
         </w:rPr>
-        <w:t>inertia of the vessel, lay-out of the vessel, environmental conditions and the desired track or operation.</w:t>
+        <w:t>inertia of the vessel, lay-out of the vessel, environme</w:t>
+      </w:r>
+      <w:r>
+        <w:rPr>
+          <w:rFonts w:asciiTheme="majorHAnsi" w:hAnsiTheme="majorHAnsi" w:cstheme="majorHAnsi"/>
+          <w:sz w:val="24"/>
+          <w:szCs w:val="24"/>
+        </w:rPr>
+        <w:t>ntal conditions and the desired operation</w:t>
+      </w:r>
+      <w:r>
+        <w:rPr>
+          <w:rFonts w:asciiTheme="majorHAnsi" w:hAnsiTheme="majorHAnsi" w:cstheme="majorHAnsi"/>
+          <w:sz w:val="24"/>
+          <w:szCs w:val="24"/>
+        </w:rPr>
+        <w:t>.</w:t>
       </w:r>
     </w:p>
     <w:p>
@@ -531,7 +752,47 @@
           <w:sz w:val="24"/>
           <w:szCs w:val="24"/>
         </w:rPr>
-        <w:t xml:space="preserve"> as a vessel works there on its limits with certain environmental conditions</w:t>
+        <w:t xml:space="preserve">. </w:t>
+      </w:r>
+      <w:r>
+        <w:rPr>
+          <w:rFonts w:asciiTheme="majorHAnsi" w:hAnsiTheme="majorHAnsi" w:cstheme="majorHAnsi"/>
+          <w:sz w:val="24"/>
+          <w:szCs w:val="24"/>
+        </w:rPr>
+        <w:t xml:space="preserve">While the model is extended with more types of vessels. </w:t>
+      </w:r>
+      <w:r>
+        <w:rPr>
+          <w:rFonts w:asciiTheme="majorHAnsi" w:hAnsiTheme="majorHAnsi" w:cstheme="majorHAnsi"/>
+          <w:sz w:val="24"/>
+          <w:szCs w:val="24"/>
+        </w:rPr>
+        <w:t xml:space="preserve">Taking into account if a vessel has to operate on its </w:t>
+      </w:r>
+      <w:r>
+        <w:rPr>
+          <w:rFonts w:asciiTheme="majorHAnsi" w:hAnsiTheme="majorHAnsi" w:cstheme="majorHAnsi"/>
+          <w:sz w:val="24"/>
+          <w:szCs w:val="24"/>
+        </w:rPr>
+        <w:t xml:space="preserve">limits </w:t>
+      </w:r>
+      <w:r>
+        <w:rPr>
+          <w:rFonts w:asciiTheme="majorHAnsi" w:hAnsiTheme="majorHAnsi" w:cstheme="majorHAnsi"/>
+          <w:sz w:val="24"/>
+          <w:szCs w:val="24"/>
+        </w:rPr>
+        <w:t xml:space="preserve">under </w:t>
+      </w:r>
+      <w:r>
+        <w:rPr>
+          <w:rFonts w:asciiTheme="majorHAnsi" w:hAnsiTheme="majorHAnsi" w:cstheme="majorHAnsi"/>
+          <w:sz w:val="24"/>
+          <w:szCs w:val="24"/>
+        </w:rPr>
+        <w:t>certain environmental conditions</w:t>
       </w:r>
       <w:r>
         <w:rPr>
@@ -597,7 +858,23 @@
           <w:sz w:val="24"/>
           <w:szCs w:val="24"/>
         </w:rPr>
-        <w:t>. At the second step, it will be able to warn the captain when more attention is need</w:t>
+        <w:t xml:space="preserve">. At the second step, it will be able to warn the </w:t>
+      </w:r>
+      <w:r>
+        <w:rPr>
+          <w:rFonts w:asciiTheme="majorHAnsi" w:hAnsiTheme="majorHAnsi" w:cstheme="majorHAnsi"/>
+          <w:sz w:val="24"/>
+          <w:szCs w:val="24"/>
+        </w:rPr>
+        <w:t>crew on-shore and off-shore</w:t>
+      </w:r>
+      <w:r>
+        <w:rPr>
+          <w:rFonts w:asciiTheme="majorHAnsi" w:hAnsiTheme="majorHAnsi" w:cstheme="majorHAnsi"/>
+          <w:sz w:val="24"/>
+          <w:szCs w:val="24"/>
+        </w:rPr>
+        <w:t xml:space="preserve"> when more attention is need</w:t>
       </w:r>
       <w:r>
         <w:rPr>
@@ -635,7 +912,7 @@
 </file>
 
 <file path=word/endnotes.xml><?xml version="1.0" encoding="utf-8"?>
-<w:endnotes xmlns:wpc="http://schemas.microsoft.com/office/word/2010/wordprocessingCanvas" xmlns:cx="http://schemas.microsoft.com/office/drawing/2014/chartex" xmlns:cx1="http://schemas.microsoft.com/office/drawing/2015/9/8/chartex" xmlns:cx2="http://schemas.microsoft.com/office/drawing/2015/10/21/chartex" xmlns:cx3="http://schemas.microsoft.com/office/drawing/2016/5/9/chartex" xmlns:cx4="http://schemas.microsoft.com/office/drawing/2016/5/10/chartex" xmlns:cx5="http://schemas.microsoft.com/office/drawing/2016/5/11/chartex" xmlns:cx6="http://schemas.microsoft.com/office/drawing/2016/5/12/chartex" xmlns:cx7="http://schemas.microsoft.com/office/drawing/2016/5/13/chartex" xmlns:cx8="http://schemas.microsoft.com/office/drawing/2016/5/14/chartex" xmlns:mc="http://schemas.openxmlformats.org/markup-compatibility/2006" xmlns:aink="http://schemas.microsoft.com/office/drawing/2016/ink" xmlns:am3d="http://schemas.microsoft.com/office/drawing/2017/model3d" xmlns:o="urn:schemas-microsoft-com:office:office" xmlns:r="http://schemas.openxmlformats.org/officeDocument/2006/relationships" xmlns:m="http://schemas.openxmlformats.org/officeDocument/2006/math" xmlns:v="urn:schemas-microsoft-com:vml" xmlns:wp14="http://schemas.microsoft.com/office/word/2010/wordprocessingDrawing" xmlns:wp="http://schemas.openxmlformats.org/drawingml/2006/wordprocessingDrawing" xmlns:w10="urn:schemas-microsoft-com:office:word" xmlns:w="http://schemas.openxmlformats.org/wordprocessingml/2006/main" xmlns:w14="http://schemas.microsoft.com/office/word/2010/wordml" xmlns:w15="http://schemas.microsoft.com/office/word/2012/wordml" xmlns:w16cid="http://schemas.microsoft.com/office/word/2016/wordml/cid" xmlns:w16se="http://schemas.microsoft.com/office/word/2015/wordml/symex" xmlns:wpg="http://schemas.microsoft.com/office/word/2010/wordprocessingGroup" xmlns:wpi="http://schemas.microsoft.com/office/word/2010/wordprocessingInk" xmlns:wne="http://schemas.microsoft.com/office/word/2006/wordml" xmlns:wps="http://schemas.microsoft.com/office/word/2010/wordprocessingShape" mc:Ignorable="w14 w15 w16se w16cid wp14">
+<w:endnotes xmlns:wpc="http://schemas.microsoft.com/office/word/2010/wordprocessingCanvas" xmlns:mc="http://schemas.openxmlformats.org/markup-compatibility/2006" xmlns:o="urn:schemas-microsoft-com:office:office" xmlns:r="http://schemas.openxmlformats.org/officeDocument/2006/relationships" xmlns:m="http://schemas.openxmlformats.org/officeDocument/2006/math" xmlns:v="urn:schemas-microsoft-com:vml" xmlns:wp14="http://schemas.microsoft.com/office/word/2010/wordprocessingDrawing" xmlns:wp="http://schemas.openxmlformats.org/drawingml/2006/wordprocessingDrawing" xmlns:w10="urn:schemas-microsoft-com:office:word" xmlns:w="http://schemas.openxmlformats.org/wordprocessingml/2006/main" xmlns:w14="http://schemas.microsoft.com/office/word/2010/wordml" xmlns:w15="http://schemas.microsoft.com/office/word/2012/wordml" xmlns:wpg="http://schemas.microsoft.com/office/word/2010/wordprocessingGroup" xmlns:wpi="http://schemas.microsoft.com/office/word/2010/wordprocessingInk" xmlns:wne="http://schemas.microsoft.com/office/word/2006/wordml" xmlns:wps="http://schemas.microsoft.com/office/word/2010/wordprocessingShape" mc:Ignorable="w14 w15 wp14">
   <w:endnote w:type="separator" w:id="-1">
     <w:p>
       <w:pPr>
@@ -660,7 +937,7 @@
 </file>
 
 <file path=word/footnotes.xml><?xml version="1.0" encoding="utf-8"?>
-<w:footnotes xmlns:wpc="http://schemas.microsoft.com/office/word/2010/wordprocessingCanvas" xmlns:cx="http://schemas.microsoft.com/office/drawing/2014/chartex" xmlns:cx1="http://schemas.microsoft.com/office/drawing/2015/9/8/chartex" xmlns:cx2="http://schemas.microsoft.com/office/drawing/2015/10/21/chartex" xmlns:cx3="http://schemas.microsoft.com/office/drawing/2016/5/9/chartex" xmlns:cx4="http://schemas.microsoft.com/office/drawing/2016/5/10/chartex" xmlns:cx5="http://schemas.microsoft.com/office/drawing/2016/5/11/chartex" xmlns:cx6="http://schemas.microsoft.com/office/drawing/2016/5/12/chartex" xmlns:cx7="http://schemas.microsoft.com/office/drawing/2016/5/13/chartex" xmlns:cx8="http://schemas.microsoft.com/office/drawing/2016/5/14/chartex" xmlns:mc="http://schemas.openxmlformats.org/markup-compatibility/2006" xmlns:aink="http://schemas.microsoft.com/office/drawing/2016/ink" xmlns:am3d="http://schemas.microsoft.com/office/drawing/2017/model3d" xmlns:o="urn:schemas-microsoft-com:office:office" xmlns:r="http://schemas.openxmlformats.org/officeDocument/2006/relationships" xmlns:m="http://schemas.openxmlformats.org/officeDocument/2006/math" xmlns:v="urn:schemas-microsoft-com:vml" xmlns:wp14="http://schemas.microsoft.com/office/word/2010/wordprocessingDrawing" xmlns:wp="http://schemas.openxmlformats.org/drawingml/2006/wordprocessingDrawing" xmlns:w10="urn:schemas-microsoft-com:office:word" xmlns:w="http://schemas.openxmlformats.org/wordprocessingml/2006/main" xmlns:w14="http://schemas.microsoft.com/office/word/2010/wordml" xmlns:w15="http://schemas.microsoft.com/office/word/2012/wordml" xmlns:w16cid="http://schemas.microsoft.com/office/word/2016/wordml/cid" xmlns:w16se="http://schemas.microsoft.com/office/word/2015/wordml/symex" xmlns:wpg="http://schemas.microsoft.com/office/word/2010/wordprocessingGroup" xmlns:wpi="http://schemas.microsoft.com/office/word/2010/wordprocessingInk" xmlns:wne="http://schemas.microsoft.com/office/word/2006/wordml" xmlns:wps="http://schemas.microsoft.com/office/word/2010/wordprocessingShape" mc:Ignorable="w14 w15 w16se w16cid wp14">
+<w:footnotes xmlns:wpc="http://schemas.microsoft.com/office/word/2010/wordprocessingCanvas" xmlns:mc="http://schemas.openxmlformats.org/markup-compatibility/2006" xmlns:o="urn:schemas-microsoft-com:office:office" xmlns:r="http://schemas.openxmlformats.org/officeDocument/2006/relationships" xmlns:m="http://schemas.openxmlformats.org/officeDocument/2006/math" xmlns:v="urn:schemas-microsoft-com:vml" xmlns:wp14="http://schemas.microsoft.com/office/word/2010/wordprocessingDrawing" xmlns:wp="http://schemas.openxmlformats.org/drawingml/2006/wordprocessingDrawing" xmlns:w10="urn:schemas-microsoft-com:office:word" xmlns:w="http://schemas.openxmlformats.org/wordprocessingml/2006/main" xmlns:w14="http://schemas.microsoft.com/office/word/2010/wordml" xmlns:w15="http://schemas.microsoft.com/office/word/2012/wordml" xmlns:wpg="http://schemas.microsoft.com/office/word/2010/wordprocessingGroup" xmlns:wpi="http://schemas.microsoft.com/office/word/2010/wordprocessingInk" xmlns:wne="http://schemas.microsoft.com/office/word/2006/wordml" xmlns:wps="http://schemas.microsoft.com/office/word/2010/wordprocessingShape" mc:Ignorable="w14 w15 wp14">
   <w:footnote w:type="separator" w:id="-1">
     <w:p>
       <w:pPr>
@@ -685,7 +962,7 @@
 </file>
 
 <file path=word/numbering.xml><?xml version="1.0" encoding="utf-8"?>
-<w:numbering xmlns:wpc="http://schemas.microsoft.com/office/word/2010/wordprocessingCanvas" xmlns:cx="http://schemas.microsoft.com/office/drawing/2014/chartex" xmlns:cx1="http://schemas.microsoft.com/office/drawing/2015/9/8/chartex" xmlns:cx2="http://schemas.microsoft.com/office/drawing/2015/10/21/chartex" xmlns:cx3="http://schemas.microsoft.com/office/drawing/2016/5/9/chartex" xmlns:cx4="http://schemas.microsoft.com/office/drawing/2016/5/10/chartex" xmlns:cx5="http://schemas.microsoft.com/office/drawing/2016/5/11/chartex" xmlns:cx6="http://schemas.microsoft.com/office/drawing/2016/5/12/chartex" xmlns:cx7="http://schemas.microsoft.com/office/drawing/2016/5/13/chartex" xmlns:cx8="http://schemas.microsoft.com/office/drawing/2016/5/14/chartex" xmlns:mc="http://schemas.openxmlformats.org/markup-compatibility/2006" xmlns:aink="http://schemas.microsoft.com/office/drawing/2016/ink" xmlns:am3d="http://schemas.microsoft.com/office/drawing/2017/model3d" xmlns:o="urn:schemas-microsoft-com:office:office" xmlns:r="http://schemas.openxmlformats.org/officeDocument/2006/relationships" xmlns:m="http://schemas.openxmlformats.org/officeDocument/2006/math" xmlns:v="urn:schemas-microsoft-com:vml" xmlns:wp14="http://schemas.microsoft.com/office/word/2010/wordprocessingDrawing" xmlns:wp="http://schemas.openxmlformats.org/drawingml/2006/wordprocessingDrawing" xmlns:w10="urn:schemas-microsoft-com:office:word" xmlns:w="http://schemas.openxmlformats.org/wordprocessingml/2006/main" xmlns:w14="http://schemas.microsoft.com/office/word/2010/wordml" xmlns:w15="http://schemas.microsoft.com/office/word/2012/wordml" xmlns:w16cid="http://schemas.microsoft.com/office/word/2016/wordml/cid" xmlns:w16se="http://schemas.microsoft.com/office/word/2015/wordml/symex" xmlns:wpg="http://schemas.microsoft.com/office/word/2010/wordprocessingGroup" xmlns:wpi="http://schemas.microsoft.com/office/word/2010/wordprocessingInk" xmlns:wne="http://schemas.microsoft.com/office/word/2006/wordml" xmlns:wps="http://schemas.microsoft.com/office/word/2010/wordprocessingShape" mc:Ignorable="w14 w15 w16se w16cid wp14">
+<w:numbering xmlns:wpc="http://schemas.microsoft.com/office/word/2010/wordprocessingCanvas" xmlns:mc="http://schemas.openxmlformats.org/markup-compatibility/2006" xmlns:o="urn:schemas-microsoft-com:office:office" xmlns:r="http://schemas.openxmlformats.org/officeDocument/2006/relationships" xmlns:m="http://schemas.openxmlformats.org/officeDocument/2006/math" xmlns:v="urn:schemas-microsoft-com:vml" xmlns:wp14="http://schemas.microsoft.com/office/word/2010/wordprocessingDrawing" xmlns:wp="http://schemas.openxmlformats.org/drawingml/2006/wordprocessingDrawing" xmlns:w10="urn:schemas-microsoft-com:office:word" xmlns:w="http://schemas.openxmlformats.org/wordprocessingml/2006/main" xmlns:w14="http://schemas.microsoft.com/office/word/2010/wordml" xmlns:w15="http://schemas.microsoft.com/office/word/2012/wordml" xmlns:wpg="http://schemas.microsoft.com/office/word/2010/wordprocessingGroup" xmlns:wpi="http://schemas.microsoft.com/office/word/2010/wordprocessingInk" xmlns:wne="http://schemas.microsoft.com/office/word/2006/wordml" xmlns:wps="http://schemas.microsoft.com/office/word/2010/wordprocessingShape" mc:Ignorable="w14 w15 wp14">
   <w:abstractNum w:abstractNumId="0" w15:restartNumberingAfterBreak="0">
     <w:nsid w:val="04A27237"/>
     <w:multiLevelType w:val="hybridMultilevel"/>
@@ -2038,7 +2315,7 @@
 </file>
 
 <file path=word/styles.xml><?xml version="1.0" encoding="utf-8"?>
-<w:styles xmlns:mc="http://schemas.openxmlformats.org/markup-compatibility/2006" xmlns:r="http://schemas.openxmlformats.org/officeDocument/2006/relationships" xmlns:w="http://schemas.openxmlformats.org/wordprocessingml/2006/main" xmlns:w14="http://schemas.microsoft.com/office/word/2010/wordml" xmlns:w15="http://schemas.microsoft.com/office/word/2012/wordml" xmlns:w16cid="http://schemas.microsoft.com/office/word/2016/wordml/cid" xmlns:w16se="http://schemas.microsoft.com/office/word/2015/wordml/symex" mc:Ignorable="w14 w15 w16se w16cid">
+<w:styles xmlns:mc="http://schemas.openxmlformats.org/markup-compatibility/2006" xmlns:r="http://schemas.openxmlformats.org/officeDocument/2006/relationships" xmlns:w="http://schemas.openxmlformats.org/wordprocessingml/2006/main" xmlns:w14="http://schemas.microsoft.com/office/word/2010/wordml" xmlns:w15="http://schemas.microsoft.com/office/word/2012/wordml" mc:Ignorable="w14 w15">
   <w:docDefaults>
     <w:rPrDefault>
       <w:rPr>
@@ -2055,7 +2332,7 @@
       </w:pPr>
     </w:pPrDefault>
   </w:docDefaults>
-  <w:latentStyles w:defLockedState="0" w:defUIPriority="99" w:defSemiHidden="0" w:defUnhideWhenUsed="0" w:defQFormat="0" w:count="375">
+  <w:latentStyles w:defLockedState="0" w:defUIPriority="99" w:defSemiHidden="0" w:defUnhideWhenUsed="0" w:defQFormat="0" w:count="371">
     <w:lsdException w:name="Normal" w:uiPriority="0" w:qFormat="1"/>
     <w:lsdException w:name="heading 1" w:uiPriority="9" w:qFormat="1"/>
     <w:lsdException w:name="heading 2" w:semiHidden="1" w:uiPriority="9" w:unhideWhenUsed="1" w:qFormat="1"/>
@@ -2427,10 +2704,6 @@
     <w:lsdException w:name="List Table 5 Dark Accent 6" w:uiPriority="50"/>
     <w:lsdException w:name="List Table 6 Colorful Accent 6" w:uiPriority="51"/>
     <w:lsdException w:name="List Table 7 Colorful Accent 6" w:uiPriority="52"/>
-    <w:lsdException w:name="Mention" w:semiHidden="1" w:unhideWhenUsed="1"/>
-    <w:lsdException w:name="Smart Hyperlink" w:semiHidden="1" w:unhideWhenUsed="1"/>
-    <w:lsdException w:name="Hashtag" w:semiHidden="1" w:unhideWhenUsed="1"/>
-    <w:lsdException w:name="Unresolved Mention" w:semiHidden="1" w:unhideWhenUsed="1"/>
   </w:latentStyles>
   <w:style w:type="paragraph" w:default="1" w:styleId="Normal">
     <w:name w:val="Normal"/>
@@ -3105,7 +3378,7 @@
       <w:u w:val="single"/>
     </w:rPr>
   </w:style>
-  <w:style w:type="character" w:styleId="Mention">
+  <w:style w:type="character" w:customStyle="1" w:styleId="Mention">
     <w:name w:val="Mention"/>
     <w:basedOn w:val="DefaultParagraphFont"/>
     <w:uiPriority w:val="99"/>
@@ -3429,7 +3702,7 @@
 </file>
 
 <file path=customXml/itemProps1.xml><?xml version="1.0" encoding="utf-8"?>
-<ds:datastoreItem xmlns:ds="http://schemas.openxmlformats.org/officeDocument/2006/customXml" ds:itemID="{D7D0AA0F-4C99-4532-8E7E-3974C44B7FDF}">
+<ds:datastoreItem xmlns:ds="http://schemas.openxmlformats.org/officeDocument/2006/customXml" ds:itemID="{64A24468-A1E8-4712-BC5F-238A16A68750}">
   <ds:schemaRefs>
     <ds:schemaRef ds:uri="http://schemas.openxmlformats.org/officeDocument/2006/bibliography"/>
   </ds:schemaRefs>

</xml_diff>

<commit_message>
Minor changes to proposal, personeelshandboek toegevoegd
</commit_message>
<xml_diff>
--- a/Graduation project V2.docx
+++ b/Graduation project V2.docx
@@ -33,7 +33,7 @@
         <w:rPr>
           <w:rFonts w:cstheme="majorHAnsi"/>
         </w:rPr>
-        <w:t>This document includes a short description of the graduation project for my double degree at the TU Delft. Combining both my maritime knowledge and computer science knowledge during a project at Damen Shipyards. The project is worth 60 ECTS, of which 30 ECTS is shared and 15 ECTS specifically per degree. The responsible supervisors at the TU Delft are:</w:t>
+        <w:t>This document includes a short description of the graduation project for my double degree at the TU Delft. Combining both my maritime knowledge and computer science knowledge during a project at Damen Shipyards. The project is worth 60 ECTS, of which 30 ECTS is shared and 15 ECTS specifically per degree. The responsible supervisors are:</w:t>
       </w:r>
     </w:p>
     <w:p>
@@ -75,6 +75,21 @@
           <w:szCs w:val="24"/>
         </w:rPr>
         <w:tab/>
+      </w:r>
+      <w:r>
+        <w:rPr>
+          <w:rFonts w:asciiTheme="majorHAnsi" w:hAnsiTheme="majorHAnsi" w:cstheme="majorHAnsi"/>
+          <w:sz w:val="24"/>
+          <w:szCs w:val="24"/>
+        </w:rPr>
+        <w:t xml:space="preserve">ing. </w:t>
+      </w:r>
+      <w:r>
+        <w:rPr>
+          <w:rFonts w:asciiTheme="majorHAnsi" w:hAnsiTheme="majorHAnsi" w:cstheme="majorHAnsi"/>
+          <w:sz w:val="24"/>
+          <w:szCs w:val="24"/>
+        </w:rPr>
         <w:t>Toine Cleophas</w:t>
       </w:r>
     </w:p>
@@ -272,7 +287,695 @@
           <w:sz w:val="24"/>
           <w:szCs w:val="24"/>
         </w:rPr>
-        <w:t>, certainly in case of complex manoeuvres</w:t>
+        <w:t xml:space="preserve">, </w:t>
+      </w:r>
+      <w:r>
+        <w:rPr>
+          <w:rFonts w:asciiTheme="majorHAnsi" w:hAnsiTheme="majorHAnsi" w:cstheme="majorHAnsi"/>
+          <w:sz w:val="24"/>
+          <w:szCs w:val="24"/>
+        </w:rPr>
+        <w:t xml:space="preserve">he is most desired during </w:t>
+      </w:r>
+      <w:r>
+        <w:rPr>
+          <w:rFonts w:asciiTheme="majorHAnsi" w:hAnsiTheme="majorHAnsi" w:cstheme="majorHAnsi"/>
+          <w:sz w:val="24"/>
+          <w:szCs w:val="24"/>
+        </w:rPr>
+        <w:t>complex manoeuvres</w:t>
+      </w:r>
+      <w:r>
+        <w:rPr>
+          <w:rFonts w:asciiTheme="majorHAnsi" w:hAnsiTheme="majorHAnsi" w:cstheme="majorHAnsi"/>
+          <w:sz w:val="24"/>
+          <w:szCs w:val="24"/>
+        </w:rPr>
+        <w:t>.</w:t>
+      </w:r>
+      <w:r>
+        <w:rPr>
+          <w:rFonts w:asciiTheme="majorHAnsi" w:hAnsiTheme="majorHAnsi" w:cstheme="majorHAnsi"/>
+          <w:sz w:val="24"/>
+          <w:szCs w:val="24"/>
+        </w:rPr>
+        <w:t xml:space="preserve"> The captain is in this case always available and paying attention to its surroundings and the state of vessel. </w:t>
+      </w:r>
+      <w:r>
+        <w:rPr>
+          <w:rFonts w:asciiTheme="majorHAnsi" w:hAnsiTheme="majorHAnsi" w:cstheme="majorHAnsi"/>
+          <w:sz w:val="24"/>
+          <w:szCs w:val="24"/>
+        </w:rPr>
+        <w:t xml:space="preserve">But he also does this during non-complex operations. </w:t>
+      </w:r>
+      <w:r>
+        <w:rPr>
+          <w:rFonts w:asciiTheme="majorHAnsi" w:hAnsiTheme="majorHAnsi" w:cstheme="majorHAnsi"/>
+          <w:sz w:val="24"/>
+          <w:szCs w:val="24"/>
+        </w:rPr>
+        <w:t>T</w:t>
+      </w:r>
+      <w:r>
+        <w:rPr>
+          <w:rFonts w:asciiTheme="majorHAnsi" w:hAnsiTheme="majorHAnsi" w:cstheme="majorHAnsi"/>
+          <w:sz w:val="24"/>
+          <w:szCs w:val="24"/>
+        </w:rPr>
+        <w:t>his could lead to loss of concentration</w:t>
+      </w:r>
+      <w:r>
+        <w:rPr>
+          <w:rFonts w:asciiTheme="majorHAnsi" w:hAnsiTheme="majorHAnsi" w:cstheme="majorHAnsi"/>
+          <w:sz w:val="24"/>
+          <w:szCs w:val="24"/>
+        </w:rPr>
+        <w:t>,</w:t>
+      </w:r>
+      <w:r>
+        <w:rPr>
+          <w:rFonts w:asciiTheme="majorHAnsi" w:hAnsiTheme="majorHAnsi" w:cstheme="majorHAnsi"/>
+          <w:sz w:val="24"/>
+          <w:szCs w:val="24"/>
+        </w:rPr>
+        <w:t xml:space="preserve"> due to fatigue and non-challenging jobs</w:t>
+      </w:r>
+      <w:r>
+        <w:rPr>
+          <w:rFonts w:asciiTheme="majorHAnsi" w:hAnsiTheme="majorHAnsi" w:cstheme="majorHAnsi"/>
+          <w:sz w:val="24"/>
+          <w:szCs w:val="24"/>
+        </w:rPr>
+        <w:t xml:space="preserve">. </w:t>
+      </w:r>
+      <w:r>
+        <w:rPr>
+          <w:rFonts w:asciiTheme="majorHAnsi" w:hAnsiTheme="majorHAnsi" w:cstheme="majorHAnsi"/>
+          <w:sz w:val="24"/>
+          <w:szCs w:val="24"/>
+        </w:rPr>
+        <w:t xml:space="preserve">In those cases </w:t>
+      </w:r>
+      <w:r>
+        <w:rPr>
+          <w:rFonts w:asciiTheme="majorHAnsi" w:hAnsiTheme="majorHAnsi" w:cstheme="majorHAnsi"/>
+          <w:sz w:val="24"/>
+          <w:szCs w:val="24"/>
+        </w:rPr>
+        <w:t xml:space="preserve">less attention </w:t>
+      </w:r>
+      <w:r>
+        <w:rPr>
+          <w:rFonts w:asciiTheme="majorHAnsi" w:hAnsiTheme="majorHAnsi" w:cstheme="majorHAnsi"/>
+          <w:sz w:val="24"/>
+          <w:szCs w:val="24"/>
+        </w:rPr>
+        <w:t xml:space="preserve">and </w:t>
+      </w:r>
+      <w:r>
+        <w:rPr>
+          <w:rFonts w:asciiTheme="majorHAnsi" w:hAnsiTheme="majorHAnsi" w:cstheme="majorHAnsi"/>
+          <w:sz w:val="24"/>
+          <w:szCs w:val="24"/>
+        </w:rPr>
+        <w:t>no intervention</w:t>
+      </w:r>
+      <w:r>
+        <w:rPr>
+          <w:rFonts w:asciiTheme="majorHAnsi" w:hAnsiTheme="majorHAnsi" w:cstheme="majorHAnsi"/>
+          <w:sz w:val="24"/>
+          <w:szCs w:val="24"/>
+        </w:rPr>
+        <w:t xml:space="preserve"> </w:t>
+      </w:r>
+      <w:r>
+        <w:rPr>
+          <w:rFonts w:asciiTheme="majorHAnsi" w:hAnsiTheme="majorHAnsi" w:cstheme="majorHAnsi"/>
+          <w:sz w:val="24"/>
+          <w:szCs w:val="24"/>
+        </w:rPr>
+        <w:t>i</w:t>
+      </w:r>
+      <w:r>
+        <w:rPr>
+          <w:rFonts w:asciiTheme="majorHAnsi" w:hAnsiTheme="majorHAnsi" w:cstheme="majorHAnsi"/>
+          <w:sz w:val="24"/>
+          <w:szCs w:val="24"/>
+        </w:rPr>
+        <w:t>s needed from the captain. However in specific situation</w:t>
+      </w:r>
+      <w:r>
+        <w:rPr>
+          <w:rFonts w:asciiTheme="majorHAnsi" w:hAnsiTheme="majorHAnsi" w:cstheme="majorHAnsi"/>
+          <w:sz w:val="24"/>
+          <w:szCs w:val="24"/>
+        </w:rPr>
+        <w:t>s</w:t>
+      </w:r>
+      <w:r>
+        <w:rPr>
+          <w:rFonts w:asciiTheme="majorHAnsi" w:hAnsiTheme="majorHAnsi" w:cstheme="majorHAnsi"/>
+          <w:sz w:val="24"/>
+          <w:szCs w:val="24"/>
+        </w:rPr>
+        <w:t xml:space="preserve"> where the risk increases</w:t>
+      </w:r>
+      <w:r>
+        <w:rPr>
+          <w:rFonts w:asciiTheme="majorHAnsi" w:hAnsiTheme="majorHAnsi" w:cstheme="majorHAnsi"/>
+          <w:sz w:val="24"/>
+          <w:szCs w:val="24"/>
+        </w:rPr>
+        <w:t>,</w:t>
+      </w:r>
+      <w:r>
+        <w:rPr>
+          <w:rFonts w:asciiTheme="majorHAnsi" w:hAnsiTheme="majorHAnsi" w:cstheme="majorHAnsi"/>
+          <w:sz w:val="24"/>
+          <w:szCs w:val="24"/>
+        </w:rPr>
+        <w:t xml:space="preserve"> attention or even intervention is desired from the captain. </w:t>
+      </w:r>
+      <w:r>
+        <w:rPr>
+          <w:rFonts w:asciiTheme="majorHAnsi" w:hAnsiTheme="majorHAnsi" w:cstheme="majorHAnsi"/>
+          <w:sz w:val="24"/>
+          <w:szCs w:val="24"/>
+        </w:rPr>
+        <w:t xml:space="preserve">To determine when this situation occurs the probability of an event leading up to a failure should be </w:t>
+      </w:r>
+      <w:r>
+        <w:rPr>
+          <w:rFonts w:asciiTheme="majorHAnsi" w:hAnsiTheme="majorHAnsi" w:cstheme="majorHAnsi"/>
+          <w:sz w:val="24"/>
+          <w:szCs w:val="24"/>
+        </w:rPr>
+        <w:t xml:space="preserve">determined. This probability </w:t>
+      </w:r>
+      <w:r>
+        <w:rPr>
+          <w:rFonts w:asciiTheme="majorHAnsi" w:hAnsiTheme="majorHAnsi" w:cstheme="majorHAnsi"/>
+          <w:sz w:val="24"/>
+          <w:szCs w:val="24"/>
+        </w:rPr>
+        <w:t xml:space="preserve">depends on the </w:t>
+      </w:r>
+      <w:r>
+        <w:rPr>
+          <w:rFonts w:asciiTheme="majorHAnsi" w:hAnsiTheme="majorHAnsi" w:cstheme="majorHAnsi"/>
+          <w:sz w:val="24"/>
+          <w:szCs w:val="24"/>
+        </w:rPr>
+        <w:t xml:space="preserve">time till an event occurs and the </w:t>
+      </w:r>
+      <w:r>
+        <w:rPr>
+          <w:rFonts w:asciiTheme="majorHAnsi" w:hAnsiTheme="majorHAnsi" w:cstheme="majorHAnsi"/>
+          <w:sz w:val="24"/>
+          <w:szCs w:val="24"/>
+        </w:rPr>
+        <w:t>complexity of the solution</w:t>
+      </w:r>
+      <w:r>
+        <w:rPr>
+          <w:rFonts w:asciiTheme="majorHAnsi" w:hAnsiTheme="majorHAnsi" w:cstheme="majorHAnsi"/>
+          <w:sz w:val="24"/>
+          <w:szCs w:val="24"/>
+        </w:rPr>
+        <w:t xml:space="preserve"> which is needed to avoid an accident.</w:t>
+      </w:r>
+    </w:p>
+    <w:p>
+      <w:pPr>
+        <w:spacing w:before="240"/>
+        <w:rPr>
+          <w:rFonts w:asciiTheme="majorHAnsi" w:hAnsiTheme="majorHAnsi" w:cstheme="majorHAnsi"/>
+          <w:sz w:val="24"/>
+          <w:szCs w:val="24"/>
+        </w:rPr>
+      </w:pPr>
+      <w:r>
+        <w:rPr>
+          <w:rFonts w:asciiTheme="majorHAnsi" w:hAnsiTheme="majorHAnsi" w:cstheme="majorHAnsi"/>
+          <w:sz w:val="24"/>
+          <w:szCs w:val="24"/>
+        </w:rPr>
+        <w:t>The time till the event occurs is mostly based on the possibility to look ahead.</w:t>
+      </w:r>
+      <w:r>
+        <w:rPr>
+          <w:rFonts w:asciiTheme="majorHAnsi" w:hAnsiTheme="majorHAnsi" w:cstheme="majorHAnsi"/>
+          <w:sz w:val="24"/>
+          <w:szCs w:val="24"/>
+        </w:rPr>
+        <w:t xml:space="preserve"> When there is enough time to make adaptions there is a low probability for the failure to occur. While a sudden change in the environment: another vessel, undetected rock, </w:t>
+      </w:r>
+      <w:r>
+        <w:rPr>
+          <w:rFonts w:asciiTheme="majorHAnsi" w:hAnsiTheme="majorHAnsi" w:cstheme="majorHAnsi"/>
+          <w:sz w:val="24"/>
+          <w:szCs w:val="24"/>
+        </w:rPr>
+        <w:t>wind gust</w:t>
+      </w:r>
+      <w:r>
+        <w:rPr>
+          <w:rFonts w:asciiTheme="majorHAnsi" w:hAnsiTheme="majorHAnsi" w:cstheme="majorHAnsi"/>
+          <w:sz w:val="24"/>
+          <w:szCs w:val="24"/>
+        </w:rPr>
+        <w:t xml:space="preserve">, etc. have a </w:t>
+      </w:r>
+      <w:r>
+        <w:rPr>
+          <w:rFonts w:asciiTheme="majorHAnsi" w:hAnsiTheme="majorHAnsi" w:cstheme="majorHAnsi"/>
+          <w:sz w:val="24"/>
+          <w:szCs w:val="24"/>
+        </w:rPr>
+        <w:t xml:space="preserve">much </w:t>
+      </w:r>
+      <w:r>
+        <w:rPr>
+          <w:rFonts w:asciiTheme="majorHAnsi" w:hAnsiTheme="majorHAnsi" w:cstheme="majorHAnsi"/>
+          <w:sz w:val="24"/>
+          <w:szCs w:val="24"/>
+        </w:rPr>
+        <w:t xml:space="preserve">bigger impact on the probability something goes wrong. </w:t>
+      </w:r>
+    </w:p>
+    <w:p>
+      <w:pPr>
+        <w:spacing w:before="240"/>
+        <w:rPr>
+          <w:rFonts w:asciiTheme="majorHAnsi" w:hAnsiTheme="majorHAnsi" w:cstheme="majorHAnsi"/>
+          <w:sz w:val="24"/>
+          <w:szCs w:val="24"/>
+        </w:rPr>
+      </w:pPr>
+      <w:r>
+        <w:rPr>
+          <w:rFonts w:asciiTheme="majorHAnsi" w:hAnsiTheme="majorHAnsi" w:cstheme="majorHAnsi"/>
+          <w:sz w:val="24"/>
+          <w:szCs w:val="24"/>
+        </w:rPr>
+        <w:t>The</w:t>
+      </w:r>
+      <w:r>
+        <w:rPr>
+          <w:rFonts w:asciiTheme="majorHAnsi" w:hAnsiTheme="majorHAnsi" w:cstheme="majorHAnsi"/>
+          <w:sz w:val="24"/>
+          <w:szCs w:val="24"/>
+        </w:rPr>
+        <w:t xml:space="preserve"> key factor</w:t>
+      </w:r>
+      <w:r>
+        <w:rPr>
+          <w:rFonts w:asciiTheme="majorHAnsi" w:hAnsiTheme="majorHAnsi" w:cstheme="majorHAnsi"/>
+          <w:sz w:val="24"/>
+          <w:szCs w:val="24"/>
+        </w:rPr>
+        <w:t xml:space="preserve"> </w:t>
+      </w:r>
+      <w:r>
+        <w:rPr>
+          <w:rFonts w:asciiTheme="majorHAnsi" w:hAnsiTheme="majorHAnsi" w:cstheme="majorHAnsi"/>
+          <w:sz w:val="24"/>
+          <w:szCs w:val="24"/>
+        </w:rPr>
+        <w:t xml:space="preserve">however </w:t>
+      </w:r>
+      <w:r>
+        <w:rPr>
+          <w:rFonts w:asciiTheme="majorHAnsi" w:hAnsiTheme="majorHAnsi" w:cstheme="majorHAnsi"/>
+          <w:sz w:val="24"/>
+          <w:szCs w:val="24"/>
+        </w:rPr>
+        <w:t>is th</w:t>
+      </w:r>
+      <w:r>
+        <w:rPr>
+          <w:rFonts w:asciiTheme="majorHAnsi" w:hAnsiTheme="majorHAnsi" w:cstheme="majorHAnsi"/>
+          <w:sz w:val="24"/>
+          <w:szCs w:val="24"/>
+        </w:rPr>
+        <w:t xml:space="preserve">e complexity of the solution. This research will focus on developing a model </w:t>
+      </w:r>
+      <w:r>
+        <w:rPr>
+          <w:rFonts w:asciiTheme="majorHAnsi" w:hAnsiTheme="majorHAnsi" w:cstheme="majorHAnsi"/>
+          <w:sz w:val="24"/>
+          <w:szCs w:val="24"/>
+        </w:rPr>
+        <w:t xml:space="preserve">to predict the </w:t>
+      </w:r>
+      <w:r>
+        <w:rPr>
+          <w:rFonts w:asciiTheme="majorHAnsi" w:hAnsiTheme="majorHAnsi" w:cstheme="majorHAnsi"/>
+          <w:sz w:val="24"/>
+          <w:szCs w:val="24"/>
+        </w:rPr>
+        <w:t>complexity. An easy solution would be when not much has to change in throttle</w:t>
+      </w:r>
+      <w:r>
+        <w:rPr>
+          <w:rFonts w:asciiTheme="majorHAnsi" w:hAnsiTheme="majorHAnsi" w:cstheme="majorHAnsi"/>
+          <w:sz w:val="24"/>
+          <w:szCs w:val="24"/>
+        </w:rPr>
+        <w:t xml:space="preserve"> setting</w:t>
+      </w:r>
+      <w:r>
+        <w:rPr>
+          <w:rFonts w:asciiTheme="majorHAnsi" w:hAnsiTheme="majorHAnsi" w:cstheme="majorHAnsi"/>
+          <w:sz w:val="24"/>
+          <w:szCs w:val="24"/>
+        </w:rPr>
+        <w:t>, speed</w:t>
+      </w:r>
+      <w:r>
+        <w:rPr>
+          <w:rFonts w:asciiTheme="majorHAnsi" w:hAnsiTheme="majorHAnsi" w:cstheme="majorHAnsi"/>
+          <w:sz w:val="24"/>
+          <w:szCs w:val="24"/>
+        </w:rPr>
+        <w:t>, rudder angle</w:t>
+      </w:r>
+      <w:r>
+        <w:rPr>
+          <w:rFonts w:asciiTheme="majorHAnsi" w:hAnsiTheme="majorHAnsi" w:cstheme="majorHAnsi"/>
+          <w:sz w:val="24"/>
+          <w:szCs w:val="24"/>
+        </w:rPr>
+        <w:t xml:space="preserve"> and heading. </w:t>
+      </w:r>
+      <w:r>
+        <w:rPr>
+          <w:rFonts w:asciiTheme="majorHAnsi" w:hAnsiTheme="majorHAnsi" w:cstheme="majorHAnsi"/>
+          <w:sz w:val="24"/>
+          <w:szCs w:val="24"/>
+        </w:rPr>
+        <w:t>While a</w:t>
+      </w:r>
+      <w:r>
+        <w:rPr>
+          <w:rFonts w:asciiTheme="majorHAnsi" w:hAnsiTheme="majorHAnsi" w:cstheme="majorHAnsi"/>
+          <w:sz w:val="24"/>
+          <w:szCs w:val="24"/>
+        </w:rPr>
+        <w:t xml:space="preserve"> complex solution would desire</w:t>
+      </w:r>
+      <w:r>
+        <w:rPr>
+          <w:rFonts w:asciiTheme="majorHAnsi" w:hAnsiTheme="majorHAnsi" w:cstheme="majorHAnsi"/>
+          <w:sz w:val="24"/>
+          <w:szCs w:val="24"/>
+        </w:rPr>
+        <w:t xml:space="preserve"> much changes in those variables, </w:t>
+      </w:r>
+      <w:r>
+        <w:rPr>
+          <w:rFonts w:asciiTheme="majorHAnsi" w:hAnsiTheme="majorHAnsi" w:cstheme="majorHAnsi"/>
+          <w:sz w:val="24"/>
+          <w:szCs w:val="24"/>
+        </w:rPr>
+        <w:t xml:space="preserve">certainly when the vessel </w:t>
+      </w:r>
+      <w:r>
+        <w:rPr>
+          <w:rFonts w:asciiTheme="majorHAnsi" w:hAnsiTheme="majorHAnsi" w:cstheme="majorHAnsi"/>
+          <w:sz w:val="24"/>
+          <w:szCs w:val="24"/>
+        </w:rPr>
+        <w:t>operates</w:t>
+      </w:r>
+      <w:r>
+        <w:rPr>
+          <w:rFonts w:asciiTheme="majorHAnsi" w:hAnsiTheme="majorHAnsi" w:cstheme="majorHAnsi"/>
+          <w:sz w:val="24"/>
+          <w:szCs w:val="24"/>
+        </w:rPr>
+        <w:t xml:space="preserve"> at its </w:t>
+      </w:r>
+      <w:r>
+        <w:rPr>
+          <w:rFonts w:asciiTheme="majorHAnsi" w:hAnsiTheme="majorHAnsi" w:cstheme="majorHAnsi"/>
+          <w:sz w:val="24"/>
+          <w:szCs w:val="24"/>
+        </w:rPr>
+        <w:t>capability limits</w:t>
+      </w:r>
+      <w:r>
+        <w:rPr>
+          <w:rFonts w:asciiTheme="majorHAnsi" w:hAnsiTheme="majorHAnsi" w:cstheme="majorHAnsi"/>
+          <w:sz w:val="24"/>
+          <w:szCs w:val="24"/>
+        </w:rPr>
+        <w:t>, a higher fuel consumption</w:t>
+      </w:r>
+      <w:r>
+        <w:rPr>
+          <w:rFonts w:asciiTheme="majorHAnsi" w:hAnsiTheme="majorHAnsi" w:cstheme="majorHAnsi"/>
+          <w:sz w:val="24"/>
+          <w:szCs w:val="24"/>
+        </w:rPr>
+        <w:t xml:space="preserve"> is often an indicator for this</w:t>
+      </w:r>
+      <w:r>
+        <w:rPr>
+          <w:rFonts w:asciiTheme="majorHAnsi" w:hAnsiTheme="majorHAnsi" w:cstheme="majorHAnsi"/>
+          <w:sz w:val="24"/>
+          <w:szCs w:val="24"/>
+        </w:rPr>
+        <w:t xml:space="preserve">. Therefore inputs </w:t>
+      </w:r>
+      <w:r>
+        <w:rPr>
+          <w:rFonts w:asciiTheme="majorHAnsi" w:hAnsiTheme="majorHAnsi" w:cstheme="majorHAnsi"/>
+          <w:sz w:val="24"/>
+          <w:szCs w:val="24"/>
+        </w:rPr>
+        <w:t>for</w:t>
+      </w:r>
+      <w:r>
+        <w:rPr>
+          <w:rFonts w:asciiTheme="majorHAnsi" w:hAnsiTheme="majorHAnsi" w:cstheme="majorHAnsi"/>
+          <w:sz w:val="24"/>
+          <w:szCs w:val="24"/>
+        </w:rPr>
+        <w:t xml:space="preserve"> the model are </w:t>
+      </w:r>
+      <w:r>
+        <w:rPr>
+          <w:rFonts w:asciiTheme="majorHAnsi" w:hAnsiTheme="majorHAnsi" w:cstheme="majorHAnsi"/>
+          <w:sz w:val="24"/>
+          <w:szCs w:val="24"/>
+        </w:rPr>
+        <w:t xml:space="preserve">for example </w:t>
+      </w:r>
+      <w:r>
+        <w:rPr>
+          <w:rFonts w:asciiTheme="majorHAnsi" w:hAnsiTheme="majorHAnsi" w:cstheme="majorHAnsi"/>
+          <w:sz w:val="24"/>
+          <w:szCs w:val="24"/>
+        </w:rPr>
+        <w:t xml:space="preserve">the </w:t>
+      </w:r>
+      <w:r>
+        <w:rPr>
+          <w:rFonts w:asciiTheme="majorHAnsi" w:hAnsiTheme="majorHAnsi" w:cstheme="majorHAnsi"/>
+          <w:sz w:val="24"/>
+          <w:szCs w:val="24"/>
+        </w:rPr>
+        <w:t>inertia of the vessel, lay-out of the vessel, environme</w:t>
+      </w:r>
+      <w:r>
+        <w:rPr>
+          <w:rFonts w:asciiTheme="majorHAnsi" w:hAnsiTheme="majorHAnsi" w:cstheme="majorHAnsi"/>
+          <w:sz w:val="24"/>
+          <w:szCs w:val="24"/>
+        </w:rPr>
+        <w:t>ntal conditions and the desired operation</w:t>
+      </w:r>
+      <w:r>
+        <w:rPr>
+          <w:rFonts w:asciiTheme="majorHAnsi" w:hAnsiTheme="majorHAnsi" w:cstheme="majorHAnsi"/>
+          <w:sz w:val="24"/>
+          <w:szCs w:val="24"/>
+        </w:rPr>
+        <w:t>.</w:t>
+      </w:r>
+    </w:p>
+    <w:p>
+      <w:pPr>
+        <w:spacing w:before="240"/>
+        <w:rPr>
+          <w:rFonts w:asciiTheme="majorHAnsi" w:hAnsiTheme="majorHAnsi" w:cstheme="majorHAnsi"/>
+          <w:sz w:val="24"/>
+          <w:szCs w:val="24"/>
+        </w:rPr>
+      </w:pPr>
+      <w:r>
+        <w:rPr>
+          <w:rFonts w:asciiTheme="majorHAnsi" w:hAnsiTheme="majorHAnsi" w:cstheme="majorHAnsi"/>
+          <w:sz w:val="24"/>
+          <w:szCs w:val="24"/>
+        </w:rPr>
+        <w:t xml:space="preserve">Different steps will be taken to validate and improve the model. First the model must be able to determine the complexity of a small segment straight </w:t>
+      </w:r>
+      <w:r>
+        <w:rPr>
+          <w:rFonts w:asciiTheme="majorHAnsi" w:hAnsiTheme="majorHAnsi" w:cstheme="majorHAnsi"/>
+          <w:sz w:val="24"/>
+          <w:szCs w:val="24"/>
+        </w:rPr>
+        <w:t>and</w:t>
+      </w:r>
+      <w:r>
+        <w:rPr>
+          <w:rFonts w:asciiTheme="majorHAnsi" w:hAnsiTheme="majorHAnsi" w:cstheme="majorHAnsi"/>
+          <w:sz w:val="24"/>
+          <w:szCs w:val="24"/>
+        </w:rPr>
+        <w:t xml:space="preserve"> when steering. These can be validated with data available from tugs and fast crew suppliers</w:t>
+      </w:r>
+      <w:r>
+        <w:rPr>
+          <w:rFonts w:asciiTheme="majorHAnsi" w:hAnsiTheme="majorHAnsi" w:cstheme="majorHAnsi"/>
+          <w:sz w:val="24"/>
+          <w:szCs w:val="24"/>
+        </w:rPr>
+        <w:t xml:space="preserve"> (e.g: fuel consumption,</w:t>
+      </w:r>
+      <w:r>
+        <w:rPr>
+          <w:rFonts w:asciiTheme="majorHAnsi" w:hAnsiTheme="majorHAnsi" w:cstheme="majorHAnsi"/>
+          <w:sz w:val="24"/>
+          <w:szCs w:val="24"/>
+        </w:rPr>
+        <w:t xml:space="preserve"> 6 DOF movements</w:t>
+      </w:r>
+      <w:r>
+        <w:rPr>
+          <w:rFonts w:asciiTheme="majorHAnsi" w:hAnsiTheme="majorHAnsi" w:cstheme="majorHAnsi"/>
+          <w:sz w:val="24"/>
+          <w:szCs w:val="24"/>
+        </w:rPr>
+        <w:t>)</w:t>
+      </w:r>
+      <w:r>
+        <w:rPr>
+          <w:rFonts w:asciiTheme="majorHAnsi" w:hAnsiTheme="majorHAnsi" w:cstheme="majorHAnsi"/>
+          <w:sz w:val="24"/>
+          <w:szCs w:val="24"/>
+        </w:rPr>
+        <w:t>. The second</w:t>
+      </w:r>
+      <w:r>
+        <w:rPr>
+          <w:rFonts w:asciiTheme="majorHAnsi" w:hAnsiTheme="majorHAnsi" w:cstheme="majorHAnsi"/>
+          <w:sz w:val="24"/>
+          <w:szCs w:val="24"/>
+        </w:rPr>
+        <w:t xml:space="preserve"> step is to do this for a planned route, without dynamic objects, showing critical moments</w:t>
+      </w:r>
+      <w:r>
+        <w:rPr>
+          <w:rFonts w:asciiTheme="majorHAnsi" w:hAnsiTheme="majorHAnsi" w:cstheme="majorHAnsi"/>
+          <w:sz w:val="24"/>
+          <w:szCs w:val="24"/>
+        </w:rPr>
+        <w:t xml:space="preserve">. </w:t>
+      </w:r>
+      <w:r>
+        <w:rPr>
+          <w:rFonts w:asciiTheme="majorHAnsi" w:hAnsiTheme="majorHAnsi" w:cstheme="majorHAnsi"/>
+          <w:sz w:val="24"/>
+          <w:szCs w:val="24"/>
+        </w:rPr>
+        <w:t xml:space="preserve">While the model is extended with more types of vessels. </w:t>
+      </w:r>
+      <w:r>
+        <w:rPr>
+          <w:rFonts w:asciiTheme="majorHAnsi" w:hAnsiTheme="majorHAnsi" w:cstheme="majorHAnsi"/>
+          <w:sz w:val="24"/>
+          <w:szCs w:val="24"/>
+        </w:rPr>
+        <w:t xml:space="preserve">Taking into account if a vessel has to operate on its </w:t>
+      </w:r>
+      <w:r>
+        <w:rPr>
+          <w:rFonts w:asciiTheme="majorHAnsi" w:hAnsiTheme="majorHAnsi" w:cstheme="majorHAnsi"/>
+          <w:sz w:val="24"/>
+          <w:szCs w:val="24"/>
+        </w:rPr>
+        <w:t xml:space="preserve">limits </w:t>
+      </w:r>
+      <w:r>
+        <w:rPr>
+          <w:rFonts w:asciiTheme="majorHAnsi" w:hAnsiTheme="majorHAnsi" w:cstheme="majorHAnsi"/>
+          <w:sz w:val="24"/>
+          <w:szCs w:val="24"/>
+        </w:rPr>
+        <w:t xml:space="preserve">under </w:t>
+      </w:r>
+      <w:r>
+        <w:rPr>
+          <w:rFonts w:asciiTheme="majorHAnsi" w:hAnsiTheme="majorHAnsi" w:cstheme="majorHAnsi"/>
+          <w:sz w:val="24"/>
+          <w:szCs w:val="24"/>
+        </w:rPr>
+        <w:t>certain environmental conditions</w:t>
+      </w:r>
+      <w:r>
+        <w:rPr>
+          <w:rFonts w:asciiTheme="majorHAnsi" w:hAnsiTheme="majorHAnsi" w:cstheme="majorHAnsi"/>
+          <w:sz w:val="24"/>
+          <w:szCs w:val="24"/>
+        </w:rPr>
+        <w:t xml:space="preserve">. </w:t>
+      </w:r>
+      <w:r>
+        <w:rPr>
+          <w:rFonts w:asciiTheme="majorHAnsi" w:hAnsiTheme="majorHAnsi" w:cstheme="majorHAnsi"/>
+          <w:sz w:val="24"/>
+          <w:szCs w:val="24"/>
+        </w:rPr>
+        <w:t xml:space="preserve">Finally the third step is a </w:t>
+      </w:r>
+      <w:r>
+        <w:rPr>
+          <w:rFonts w:asciiTheme="majorHAnsi" w:hAnsiTheme="majorHAnsi" w:cstheme="majorHAnsi"/>
+          <w:sz w:val="24"/>
+          <w:szCs w:val="24"/>
+        </w:rPr>
+        <w:t>real-time s</w:t>
+      </w:r>
+      <w:r>
+        <w:rPr>
+          <w:rFonts w:asciiTheme="majorHAnsi" w:hAnsiTheme="majorHAnsi" w:cstheme="majorHAnsi"/>
+          <w:sz w:val="24"/>
+          <w:szCs w:val="24"/>
+        </w:rPr>
+        <w:t>imulation with dynamic objects.</w:t>
+      </w:r>
+    </w:p>
+    <w:p>
+      <w:pPr>
+        <w:spacing w:before="240"/>
+        <w:rPr>
+          <w:rFonts w:asciiTheme="majorHAnsi" w:hAnsiTheme="majorHAnsi" w:cstheme="majorHAnsi"/>
+          <w:sz w:val="24"/>
+          <w:szCs w:val="24"/>
+        </w:rPr>
+      </w:pPr>
+      <w:r>
+        <w:rPr>
+          <w:rFonts w:asciiTheme="majorHAnsi" w:hAnsiTheme="majorHAnsi" w:cstheme="majorHAnsi"/>
+          <w:sz w:val="24"/>
+          <w:szCs w:val="24"/>
+        </w:rPr>
+        <w:t xml:space="preserve">The model will return the complexity of a specific situation. During the first step will be determined what interesting information for the </w:t>
       </w:r>
       <w:bookmarkStart w:id="0" w:name="_GoBack"/>
       <w:bookmarkEnd w:id="0"/>
@@ -282,567 +985,7 @@
           <w:sz w:val="24"/>
           <w:szCs w:val="24"/>
         </w:rPr>
-        <w:t>.</w:t>
-      </w:r>
-      <w:r>
-        <w:rPr>
-          <w:rFonts w:asciiTheme="majorHAnsi" w:hAnsiTheme="majorHAnsi" w:cstheme="majorHAnsi"/>
-          <w:sz w:val="24"/>
-          <w:szCs w:val="24"/>
-        </w:rPr>
-        <w:t xml:space="preserve"> The captain is in this case always available and paying attention to its surroundings and the state of vessel. </w:t>
-      </w:r>
-      <w:r>
-        <w:rPr>
-          <w:rFonts w:asciiTheme="majorHAnsi" w:hAnsiTheme="majorHAnsi" w:cstheme="majorHAnsi"/>
-          <w:sz w:val="24"/>
-          <w:szCs w:val="24"/>
-        </w:rPr>
-        <w:t>T</w:t>
-      </w:r>
-      <w:r>
-        <w:rPr>
-          <w:rFonts w:asciiTheme="majorHAnsi" w:hAnsiTheme="majorHAnsi" w:cstheme="majorHAnsi"/>
-          <w:sz w:val="24"/>
-          <w:szCs w:val="24"/>
-        </w:rPr>
-        <w:t>his could lead to loss of concentration</w:t>
-      </w:r>
-      <w:r>
-        <w:rPr>
-          <w:rFonts w:asciiTheme="majorHAnsi" w:hAnsiTheme="majorHAnsi" w:cstheme="majorHAnsi"/>
-          <w:sz w:val="24"/>
-          <w:szCs w:val="24"/>
-        </w:rPr>
-        <w:t xml:space="preserve"> due to fatigue and non-challenging jobs</w:t>
-      </w:r>
-      <w:r>
-        <w:rPr>
-          <w:rFonts w:asciiTheme="majorHAnsi" w:hAnsiTheme="majorHAnsi" w:cstheme="majorHAnsi"/>
-          <w:sz w:val="24"/>
-          <w:szCs w:val="24"/>
-        </w:rPr>
-        <w:t xml:space="preserve">. </w:t>
-      </w:r>
-      <w:r>
-        <w:rPr>
-          <w:rFonts w:asciiTheme="majorHAnsi" w:hAnsiTheme="majorHAnsi" w:cstheme="majorHAnsi"/>
-          <w:sz w:val="24"/>
-          <w:szCs w:val="24"/>
-        </w:rPr>
-        <w:t>M</w:t>
-      </w:r>
-      <w:r>
-        <w:rPr>
-          <w:rFonts w:asciiTheme="majorHAnsi" w:hAnsiTheme="majorHAnsi" w:cstheme="majorHAnsi"/>
-          <w:sz w:val="24"/>
-          <w:szCs w:val="24"/>
-        </w:rPr>
-        <w:t>ostly caused by the fact that most of the time the operations of a ship are not very complex.</w:t>
-      </w:r>
-      <w:r>
-        <w:rPr>
-          <w:rFonts w:asciiTheme="majorHAnsi" w:hAnsiTheme="majorHAnsi" w:cstheme="majorHAnsi"/>
-          <w:sz w:val="24"/>
-          <w:szCs w:val="24"/>
-        </w:rPr>
-        <w:t xml:space="preserve"> In those cases no intervention</w:t>
-      </w:r>
-      <w:r>
-        <w:rPr>
-          <w:rFonts w:asciiTheme="majorHAnsi" w:hAnsiTheme="majorHAnsi" w:cstheme="majorHAnsi"/>
-          <w:sz w:val="24"/>
-          <w:szCs w:val="24"/>
-        </w:rPr>
-        <w:t xml:space="preserve"> and less attention</w:t>
-      </w:r>
-      <w:r>
-        <w:rPr>
-          <w:rFonts w:asciiTheme="majorHAnsi" w:hAnsiTheme="majorHAnsi" w:cstheme="majorHAnsi"/>
-          <w:sz w:val="24"/>
-          <w:szCs w:val="24"/>
-        </w:rPr>
-        <w:t xml:space="preserve"> is needed from the captain. However in specific situation where the risk increases attention or even intervention is desired from the captain. </w:t>
-      </w:r>
-      <w:r>
-        <w:rPr>
-          <w:rFonts w:asciiTheme="majorHAnsi" w:hAnsiTheme="majorHAnsi" w:cstheme="majorHAnsi"/>
-          <w:sz w:val="24"/>
-          <w:szCs w:val="24"/>
-        </w:rPr>
-        <w:t xml:space="preserve">To determine when this situation occurs the probability of an event leading up to a failure should be </w:t>
-      </w:r>
-      <w:r>
-        <w:rPr>
-          <w:rFonts w:asciiTheme="majorHAnsi" w:hAnsiTheme="majorHAnsi" w:cstheme="majorHAnsi"/>
-          <w:sz w:val="24"/>
-          <w:szCs w:val="24"/>
-        </w:rPr>
-        <w:t xml:space="preserve">determined. This probability </w:t>
-      </w:r>
-      <w:r>
-        <w:rPr>
-          <w:rFonts w:asciiTheme="majorHAnsi" w:hAnsiTheme="majorHAnsi" w:cstheme="majorHAnsi"/>
-          <w:sz w:val="24"/>
-          <w:szCs w:val="24"/>
-        </w:rPr>
-        <w:t xml:space="preserve">depends on the </w:t>
-      </w:r>
-      <w:r>
-        <w:rPr>
-          <w:rFonts w:asciiTheme="majorHAnsi" w:hAnsiTheme="majorHAnsi" w:cstheme="majorHAnsi"/>
-          <w:sz w:val="24"/>
-          <w:szCs w:val="24"/>
-        </w:rPr>
-        <w:t xml:space="preserve">time till an event occurs and the </w:t>
-      </w:r>
-      <w:r>
-        <w:rPr>
-          <w:rFonts w:asciiTheme="majorHAnsi" w:hAnsiTheme="majorHAnsi" w:cstheme="majorHAnsi"/>
-          <w:sz w:val="24"/>
-          <w:szCs w:val="24"/>
-        </w:rPr>
-        <w:t>complexity of the solution</w:t>
-      </w:r>
-      <w:r>
-        <w:rPr>
-          <w:rFonts w:asciiTheme="majorHAnsi" w:hAnsiTheme="majorHAnsi" w:cstheme="majorHAnsi"/>
-          <w:sz w:val="24"/>
-          <w:szCs w:val="24"/>
-        </w:rPr>
-        <w:t xml:space="preserve"> which is needed to avoid an accident.</w:t>
-      </w:r>
-    </w:p>
-    <w:p>
-      <w:pPr>
-        <w:spacing w:before="240"/>
-        <w:rPr>
-          <w:rFonts w:asciiTheme="majorHAnsi" w:hAnsiTheme="majorHAnsi" w:cstheme="majorHAnsi"/>
-          <w:sz w:val="24"/>
-          <w:szCs w:val="24"/>
-        </w:rPr>
-      </w:pPr>
-      <w:r>
-        <w:rPr>
-          <w:rFonts w:asciiTheme="majorHAnsi" w:hAnsiTheme="majorHAnsi" w:cstheme="majorHAnsi"/>
-          <w:sz w:val="24"/>
-          <w:szCs w:val="24"/>
-        </w:rPr>
-        <w:t>The time till the event occurs is mostly based on the possibility to look ahead.</w:t>
-      </w:r>
-      <w:r>
-        <w:rPr>
-          <w:rFonts w:asciiTheme="majorHAnsi" w:hAnsiTheme="majorHAnsi" w:cstheme="majorHAnsi"/>
-          <w:sz w:val="24"/>
-          <w:szCs w:val="24"/>
-        </w:rPr>
-        <w:t xml:space="preserve"> When there is enough time to make adaptions there is a low probability for the failure to occur. While a sudden change in the environment: another vessel, undetected rock, </w:t>
-      </w:r>
-      <w:r>
-        <w:rPr>
-          <w:rFonts w:asciiTheme="majorHAnsi" w:hAnsiTheme="majorHAnsi" w:cstheme="majorHAnsi"/>
-          <w:sz w:val="24"/>
-          <w:szCs w:val="24"/>
-        </w:rPr>
-        <w:t>wind gust</w:t>
-      </w:r>
-      <w:r>
-        <w:rPr>
-          <w:rFonts w:asciiTheme="majorHAnsi" w:hAnsiTheme="majorHAnsi" w:cstheme="majorHAnsi"/>
-          <w:sz w:val="24"/>
-          <w:szCs w:val="24"/>
-        </w:rPr>
-        <w:t xml:space="preserve">, etc. have a </w:t>
-      </w:r>
-      <w:r>
-        <w:rPr>
-          <w:rFonts w:asciiTheme="majorHAnsi" w:hAnsiTheme="majorHAnsi" w:cstheme="majorHAnsi"/>
-          <w:sz w:val="24"/>
-          <w:szCs w:val="24"/>
-        </w:rPr>
-        <w:t xml:space="preserve">much </w:t>
-      </w:r>
-      <w:r>
-        <w:rPr>
-          <w:rFonts w:asciiTheme="majorHAnsi" w:hAnsiTheme="majorHAnsi" w:cstheme="majorHAnsi"/>
-          <w:sz w:val="24"/>
-          <w:szCs w:val="24"/>
-        </w:rPr>
-        <w:t xml:space="preserve">bigger impact on the probability something goes wrong. </w:t>
-      </w:r>
-    </w:p>
-    <w:p>
-      <w:pPr>
-        <w:spacing w:before="240"/>
-        <w:rPr>
-          <w:rFonts w:asciiTheme="majorHAnsi" w:hAnsiTheme="majorHAnsi" w:cstheme="majorHAnsi"/>
-          <w:sz w:val="24"/>
-          <w:szCs w:val="24"/>
-        </w:rPr>
-      </w:pPr>
-      <w:r>
-        <w:rPr>
-          <w:rFonts w:asciiTheme="majorHAnsi" w:hAnsiTheme="majorHAnsi" w:cstheme="majorHAnsi"/>
-          <w:sz w:val="24"/>
-          <w:szCs w:val="24"/>
-        </w:rPr>
-        <w:t>The</w:t>
-      </w:r>
-      <w:r>
-        <w:rPr>
-          <w:rFonts w:asciiTheme="majorHAnsi" w:hAnsiTheme="majorHAnsi" w:cstheme="majorHAnsi"/>
-          <w:sz w:val="24"/>
-          <w:szCs w:val="24"/>
-        </w:rPr>
-        <w:t xml:space="preserve"> key factor</w:t>
-      </w:r>
-      <w:r>
-        <w:rPr>
-          <w:rFonts w:asciiTheme="majorHAnsi" w:hAnsiTheme="majorHAnsi" w:cstheme="majorHAnsi"/>
-          <w:sz w:val="24"/>
-          <w:szCs w:val="24"/>
-        </w:rPr>
-        <w:t xml:space="preserve"> </w:t>
-      </w:r>
-      <w:r>
-        <w:rPr>
-          <w:rFonts w:asciiTheme="majorHAnsi" w:hAnsiTheme="majorHAnsi" w:cstheme="majorHAnsi"/>
-          <w:sz w:val="24"/>
-          <w:szCs w:val="24"/>
-        </w:rPr>
-        <w:t xml:space="preserve">however </w:t>
-      </w:r>
-      <w:r>
-        <w:rPr>
-          <w:rFonts w:asciiTheme="majorHAnsi" w:hAnsiTheme="majorHAnsi" w:cstheme="majorHAnsi"/>
-          <w:sz w:val="24"/>
-          <w:szCs w:val="24"/>
-        </w:rPr>
-        <w:t>is th</w:t>
-      </w:r>
-      <w:r>
-        <w:rPr>
-          <w:rFonts w:asciiTheme="majorHAnsi" w:hAnsiTheme="majorHAnsi" w:cstheme="majorHAnsi"/>
-          <w:sz w:val="24"/>
-          <w:szCs w:val="24"/>
-        </w:rPr>
-        <w:t>e complexity of the solution. This research will focus on developing a model for this complexity. An easy solution would be when not much has to change in throttle</w:t>
-      </w:r>
-      <w:r>
-        <w:rPr>
-          <w:rFonts w:asciiTheme="majorHAnsi" w:hAnsiTheme="majorHAnsi" w:cstheme="majorHAnsi"/>
-          <w:sz w:val="24"/>
-          <w:szCs w:val="24"/>
-        </w:rPr>
-        <w:t xml:space="preserve"> setting</w:t>
-      </w:r>
-      <w:r>
-        <w:rPr>
-          <w:rFonts w:asciiTheme="majorHAnsi" w:hAnsiTheme="majorHAnsi" w:cstheme="majorHAnsi"/>
-          <w:sz w:val="24"/>
-          <w:szCs w:val="24"/>
-        </w:rPr>
-        <w:t>, speed</w:t>
-      </w:r>
-      <w:r>
-        <w:rPr>
-          <w:rFonts w:asciiTheme="majorHAnsi" w:hAnsiTheme="majorHAnsi" w:cstheme="majorHAnsi"/>
-          <w:sz w:val="24"/>
-          <w:szCs w:val="24"/>
-        </w:rPr>
-        <w:t>, rudder angle</w:t>
-      </w:r>
-      <w:r>
-        <w:rPr>
-          <w:rFonts w:asciiTheme="majorHAnsi" w:hAnsiTheme="majorHAnsi" w:cstheme="majorHAnsi"/>
-          <w:sz w:val="24"/>
-          <w:szCs w:val="24"/>
-        </w:rPr>
-        <w:t xml:space="preserve"> and heading. </w:t>
-      </w:r>
-      <w:r>
-        <w:rPr>
-          <w:rFonts w:asciiTheme="majorHAnsi" w:hAnsiTheme="majorHAnsi" w:cstheme="majorHAnsi"/>
-          <w:sz w:val="24"/>
-          <w:szCs w:val="24"/>
-        </w:rPr>
-        <w:t>While a</w:t>
-      </w:r>
-      <w:r>
-        <w:rPr>
-          <w:rFonts w:asciiTheme="majorHAnsi" w:hAnsiTheme="majorHAnsi" w:cstheme="majorHAnsi"/>
-          <w:sz w:val="24"/>
-          <w:szCs w:val="24"/>
-        </w:rPr>
-        <w:t xml:space="preserve"> complex solution would desire</w:t>
-      </w:r>
-      <w:r>
-        <w:rPr>
-          <w:rFonts w:asciiTheme="majorHAnsi" w:hAnsiTheme="majorHAnsi" w:cstheme="majorHAnsi"/>
-          <w:sz w:val="24"/>
-          <w:szCs w:val="24"/>
-        </w:rPr>
-        <w:t xml:space="preserve"> much changes in those variables, </w:t>
-      </w:r>
-      <w:r>
-        <w:rPr>
-          <w:rFonts w:asciiTheme="majorHAnsi" w:hAnsiTheme="majorHAnsi" w:cstheme="majorHAnsi"/>
-          <w:sz w:val="24"/>
-          <w:szCs w:val="24"/>
-        </w:rPr>
-        <w:t xml:space="preserve">certainly when the vessel </w:t>
-      </w:r>
-      <w:r>
-        <w:rPr>
-          <w:rFonts w:asciiTheme="majorHAnsi" w:hAnsiTheme="majorHAnsi" w:cstheme="majorHAnsi"/>
-          <w:sz w:val="24"/>
-          <w:szCs w:val="24"/>
-        </w:rPr>
-        <w:t>operates</w:t>
-      </w:r>
-      <w:r>
-        <w:rPr>
-          <w:rFonts w:asciiTheme="majorHAnsi" w:hAnsiTheme="majorHAnsi" w:cstheme="majorHAnsi"/>
-          <w:sz w:val="24"/>
-          <w:szCs w:val="24"/>
-        </w:rPr>
-        <w:t xml:space="preserve"> at its </w:t>
-      </w:r>
-      <w:r>
-        <w:rPr>
-          <w:rFonts w:asciiTheme="majorHAnsi" w:hAnsiTheme="majorHAnsi" w:cstheme="majorHAnsi"/>
-          <w:sz w:val="24"/>
-          <w:szCs w:val="24"/>
-        </w:rPr>
-        <w:t>capability limits</w:t>
-      </w:r>
-      <w:r>
-        <w:rPr>
-          <w:rFonts w:asciiTheme="majorHAnsi" w:hAnsiTheme="majorHAnsi" w:cstheme="majorHAnsi"/>
-          <w:sz w:val="24"/>
-          <w:szCs w:val="24"/>
-        </w:rPr>
-        <w:t>, a higher fuel consumption</w:t>
-      </w:r>
-      <w:r>
-        <w:rPr>
-          <w:rFonts w:asciiTheme="majorHAnsi" w:hAnsiTheme="majorHAnsi" w:cstheme="majorHAnsi"/>
-          <w:sz w:val="24"/>
-          <w:szCs w:val="24"/>
-        </w:rPr>
-        <w:t xml:space="preserve"> is often an indicator for this</w:t>
-      </w:r>
-      <w:r>
-        <w:rPr>
-          <w:rFonts w:asciiTheme="majorHAnsi" w:hAnsiTheme="majorHAnsi" w:cstheme="majorHAnsi"/>
-          <w:sz w:val="24"/>
-          <w:szCs w:val="24"/>
-        </w:rPr>
-        <w:t xml:space="preserve">. Therefore inputs </w:t>
-      </w:r>
-      <w:r>
-        <w:rPr>
-          <w:rFonts w:asciiTheme="majorHAnsi" w:hAnsiTheme="majorHAnsi" w:cstheme="majorHAnsi"/>
-          <w:sz w:val="24"/>
-          <w:szCs w:val="24"/>
-        </w:rPr>
-        <w:t>for</w:t>
-      </w:r>
-      <w:r>
-        <w:rPr>
-          <w:rFonts w:asciiTheme="majorHAnsi" w:hAnsiTheme="majorHAnsi" w:cstheme="majorHAnsi"/>
-          <w:sz w:val="24"/>
-          <w:szCs w:val="24"/>
-        </w:rPr>
-        <w:t xml:space="preserve"> the model are </w:t>
-      </w:r>
-      <w:r>
-        <w:rPr>
-          <w:rFonts w:asciiTheme="majorHAnsi" w:hAnsiTheme="majorHAnsi" w:cstheme="majorHAnsi"/>
-          <w:sz w:val="24"/>
-          <w:szCs w:val="24"/>
-        </w:rPr>
-        <w:t xml:space="preserve">the </w:t>
-      </w:r>
-      <w:r>
-        <w:rPr>
-          <w:rFonts w:asciiTheme="majorHAnsi" w:hAnsiTheme="majorHAnsi" w:cstheme="majorHAnsi"/>
-          <w:sz w:val="24"/>
-          <w:szCs w:val="24"/>
-        </w:rPr>
-        <w:t>inertia of the vessel, lay-out of the vessel, environme</w:t>
-      </w:r>
-      <w:r>
-        <w:rPr>
-          <w:rFonts w:asciiTheme="majorHAnsi" w:hAnsiTheme="majorHAnsi" w:cstheme="majorHAnsi"/>
-          <w:sz w:val="24"/>
-          <w:szCs w:val="24"/>
-        </w:rPr>
-        <w:t>ntal conditions and the desired operation</w:t>
-      </w:r>
-      <w:r>
-        <w:rPr>
-          <w:rFonts w:asciiTheme="majorHAnsi" w:hAnsiTheme="majorHAnsi" w:cstheme="majorHAnsi"/>
-          <w:sz w:val="24"/>
-          <w:szCs w:val="24"/>
-        </w:rPr>
-        <w:t>.</w:t>
-      </w:r>
-    </w:p>
-    <w:p>
-      <w:pPr>
-        <w:spacing w:before="240"/>
-        <w:rPr>
-          <w:rFonts w:asciiTheme="majorHAnsi" w:hAnsiTheme="majorHAnsi" w:cstheme="majorHAnsi"/>
-          <w:sz w:val="24"/>
-          <w:szCs w:val="24"/>
-        </w:rPr>
-      </w:pPr>
-      <w:r>
-        <w:rPr>
-          <w:rFonts w:asciiTheme="majorHAnsi" w:hAnsiTheme="majorHAnsi" w:cstheme="majorHAnsi"/>
-          <w:sz w:val="24"/>
-          <w:szCs w:val="24"/>
-        </w:rPr>
-        <w:t xml:space="preserve">Different steps will be taken to validate and improve the model. First the model must be able to determine the complexity of a small segment straight </w:t>
-      </w:r>
-      <w:r>
-        <w:rPr>
-          <w:rFonts w:asciiTheme="majorHAnsi" w:hAnsiTheme="majorHAnsi" w:cstheme="majorHAnsi"/>
-          <w:sz w:val="24"/>
-          <w:szCs w:val="24"/>
-        </w:rPr>
-        <w:t>and</w:t>
-      </w:r>
-      <w:r>
-        <w:rPr>
-          <w:rFonts w:asciiTheme="majorHAnsi" w:hAnsiTheme="majorHAnsi" w:cstheme="majorHAnsi"/>
-          <w:sz w:val="24"/>
-          <w:szCs w:val="24"/>
-        </w:rPr>
-        <w:t xml:space="preserve"> when steering. These can be validated with data available from tugs and fast crew suppliers</w:t>
-      </w:r>
-      <w:r>
-        <w:rPr>
-          <w:rFonts w:asciiTheme="majorHAnsi" w:hAnsiTheme="majorHAnsi" w:cstheme="majorHAnsi"/>
-          <w:sz w:val="24"/>
-          <w:szCs w:val="24"/>
-        </w:rPr>
-        <w:t xml:space="preserve"> on fuel consumption and 6 DOF movements</w:t>
-      </w:r>
-      <w:r>
-        <w:rPr>
-          <w:rFonts w:asciiTheme="majorHAnsi" w:hAnsiTheme="majorHAnsi" w:cstheme="majorHAnsi"/>
-          <w:sz w:val="24"/>
-          <w:szCs w:val="24"/>
-        </w:rPr>
-        <w:t>. The second</w:t>
-      </w:r>
-      <w:r>
-        <w:rPr>
-          <w:rFonts w:asciiTheme="majorHAnsi" w:hAnsiTheme="majorHAnsi" w:cstheme="majorHAnsi"/>
-          <w:sz w:val="24"/>
-          <w:szCs w:val="24"/>
-        </w:rPr>
-        <w:t xml:space="preserve"> step is to do this for a planned route, without dynamic objects, showing critical moments</w:t>
-      </w:r>
-      <w:r>
-        <w:rPr>
-          <w:rFonts w:asciiTheme="majorHAnsi" w:hAnsiTheme="majorHAnsi" w:cstheme="majorHAnsi"/>
-          <w:sz w:val="24"/>
-          <w:szCs w:val="24"/>
-        </w:rPr>
-        <w:t xml:space="preserve">. </w:t>
-      </w:r>
-      <w:r>
-        <w:rPr>
-          <w:rFonts w:asciiTheme="majorHAnsi" w:hAnsiTheme="majorHAnsi" w:cstheme="majorHAnsi"/>
-          <w:sz w:val="24"/>
-          <w:szCs w:val="24"/>
-        </w:rPr>
-        <w:t xml:space="preserve">While the model is extended with more types of vessels. </w:t>
-      </w:r>
-      <w:r>
-        <w:rPr>
-          <w:rFonts w:asciiTheme="majorHAnsi" w:hAnsiTheme="majorHAnsi" w:cstheme="majorHAnsi"/>
-          <w:sz w:val="24"/>
-          <w:szCs w:val="24"/>
-        </w:rPr>
-        <w:t xml:space="preserve">Taking into account if a vessel has to operate on its </w:t>
-      </w:r>
-      <w:r>
-        <w:rPr>
-          <w:rFonts w:asciiTheme="majorHAnsi" w:hAnsiTheme="majorHAnsi" w:cstheme="majorHAnsi"/>
-          <w:sz w:val="24"/>
-          <w:szCs w:val="24"/>
-        </w:rPr>
-        <w:t xml:space="preserve">limits </w:t>
-      </w:r>
-      <w:r>
-        <w:rPr>
-          <w:rFonts w:asciiTheme="majorHAnsi" w:hAnsiTheme="majorHAnsi" w:cstheme="majorHAnsi"/>
-          <w:sz w:val="24"/>
-          <w:szCs w:val="24"/>
-        </w:rPr>
-        <w:t xml:space="preserve">under </w:t>
-      </w:r>
-      <w:r>
-        <w:rPr>
-          <w:rFonts w:asciiTheme="majorHAnsi" w:hAnsiTheme="majorHAnsi" w:cstheme="majorHAnsi"/>
-          <w:sz w:val="24"/>
-          <w:szCs w:val="24"/>
-        </w:rPr>
-        <w:t>certain environmental conditions</w:t>
-      </w:r>
-      <w:r>
-        <w:rPr>
-          <w:rFonts w:asciiTheme="majorHAnsi" w:hAnsiTheme="majorHAnsi" w:cstheme="majorHAnsi"/>
-          <w:sz w:val="24"/>
-          <w:szCs w:val="24"/>
-        </w:rPr>
-        <w:t xml:space="preserve">. </w:t>
-      </w:r>
-      <w:r>
-        <w:rPr>
-          <w:rFonts w:asciiTheme="majorHAnsi" w:hAnsiTheme="majorHAnsi" w:cstheme="majorHAnsi"/>
-          <w:sz w:val="24"/>
-          <w:szCs w:val="24"/>
-        </w:rPr>
-        <w:t xml:space="preserve">Finally the third step is a </w:t>
-      </w:r>
-      <w:r>
-        <w:rPr>
-          <w:rFonts w:asciiTheme="majorHAnsi" w:hAnsiTheme="majorHAnsi" w:cstheme="majorHAnsi"/>
-          <w:sz w:val="24"/>
-          <w:szCs w:val="24"/>
-        </w:rPr>
-        <w:t>real-time s</w:t>
-      </w:r>
-      <w:r>
-        <w:rPr>
-          <w:rFonts w:asciiTheme="majorHAnsi" w:hAnsiTheme="majorHAnsi" w:cstheme="majorHAnsi"/>
-          <w:sz w:val="24"/>
-          <w:szCs w:val="24"/>
-        </w:rPr>
-        <w:t>imulation with dynamic objects.</w:t>
-      </w:r>
-    </w:p>
-    <w:p>
-      <w:pPr>
-        <w:spacing w:before="240"/>
-        <w:rPr>
-          <w:rFonts w:asciiTheme="majorHAnsi" w:hAnsiTheme="majorHAnsi" w:cstheme="majorHAnsi"/>
-          <w:sz w:val="24"/>
-          <w:szCs w:val="24"/>
-        </w:rPr>
-      </w:pPr>
-      <w:r>
-        <w:rPr>
-          <w:rFonts w:asciiTheme="majorHAnsi" w:hAnsiTheme="majorHAnsi" w:cstheme="majorHAnsi"/>
-          <w:sz w:val="24"/>
-          <w:szCs w:val="24"/>
-        </w:rPr>
-        <w:t>The model will return the complexity of a specific situation. During the first step will be determined what interesting information for the captain could be</w:t>
+        <w:t>captain could be</w:t>
       </w:r>
       <w:r>
         <w:rPr>
@@ -903,7 +1046,7 @@
     </w:p>
     <w:sectPr>
       <w:pgSz w:w="11906" w:h="16838"/>
-      <w:pgMar w:top="709" w:right="1274" w:bottom="1418" w:left="1417" w:header="708" w:footer="708" w:gutter="0"/>
+      <w:pgMar w:top="709" w:right="1274" w:bottom="993" w:left="1417" w:header="708" w:footer="708" w:gutter="0"/>
       <w:cols w:space="708"/>
       <w:docGrid w:linePitch="360"/>
     </w:sectPr>
@@ -3702,7 +3845,7 @@
 </file>
 
 <file path=customXml/itemProps1.xml><?xml version="1.0" encoding="utf-8"?>
-<ds:datastoreItem xmlns:ds="http://schemas.openxmlformats.org/officeDocument/2006/customXml" ds:itemID="{64A24468-A1E8-4712-BC5F-238A16A68750}">
+<ds:datastoreItem xmlns:ds="http://schemas.openxmlformats.org/officeDocument/2006/customXml" ds:itemID="{FBEE08FA-04E0-4977-B638-FE8AC14B3826}">
   <ds:schemaRefs>
     <ds:schemaRef ds:uri="http://schemas.openxmlformats.org/officeDocument/2006/bibliography"/>
   </ds:schemaRefs>

</xml_diff>